<commit_message>
worked on methods section
</commit_message>
<xml_diff>
--- a/Results/Methods and Results Writeup.docx
+++ b/Results/Methods and Results Writeup.docx
@@ -1,6 +1,6 @@
 
 <file path=word/document.xml><?xml version="1.0" encoding="utf-8"?>
-<w:document xmlns:wpc="http://schemas.microsoft.com/office/word/2010/wordprocessingCanvas" xmlns:cx="http://schemas.microsoft.com/office/drawing/2014/chartex" xmlns:cx1="http://schemas.microsoft.com/office/drawing/2015/9/8/chartex" xmlns:cx2="http://schemas.microsoft.com/office/drawing/2015/10/21/chartex" xmlns:cx3="http://schemas.microsoft.com/office/drawing/2016/5/9/chartex" xmlns:cx4="http://schemas.microsoft.com/office/drawing/2016/5/10/chartex" xmlns:cx5="http://schemas.microsoft.com/office/drawing/2016/5/11/chartex" xmlns:cx6="http://schemas.microsoft.com/office/drawing/2016/5/12/chartex" xmlns:cx7="http://schemas.microsoft.com/office/drawing/2016/5/13/chartex" xmlns:cx8="http://schemas.microsoft.com/office/drawing/2016/5/14/chartex" xmlns:mc="http://schemas.openxmlformats.org/markup-compatibility/2006" xmlns:aink="http://schemas.microsoft.com/office/drawing/2016/ink" xmlns:am3d="http://schemas.microsoft.com/office/drawing/2017/model3d" xmlns:o="urn:schemas-microsoft-com:office:office" xmlns:r="http://schemas.openxmlformats.org/officeDocument/2006/relationships" xmlns:m="http://schemas.openxmlformats.org/officeDocument/2006/math" xmlns:v="urn:schemas-microsoft-com:vml" xmlns:wp14="http://schemas.microsoft.com/office/word/2010/wordprocessingDrawing" xmlns:wp="http://schemas.openxmlformats.org/drawingml/2006/wordprocessingDrawing" xmlns:w10="urn:schemas-microsoft-com:office:word" xmlns:w="http://schemas.openxmlformats.org/wordprocessingml/2006/main" xmlns:w14="http://schemas.microsoft.com/office/word/2010/wordml" xmlns:w15="http://schemas.microsoft.com/office/word/2012/wordml" xmlns:w16cid="http://schemas.microsoft.com/office/word/2016/wordml/cid" xmlns:w16se="http://schemas.microsoft.com/office/word/2015/wordml/symex" xmlns:wpg="http://schemas.microsoft.com/office/word/2010/wordprocessingGroup" xmlns:wpi="http://schemas.microsoft.com/office/word/2010/wordprocessingInk" xmlns:wne="http://schemas.microsoft.com/office/word/2006/wordml" xmlns:wps="http://schemas.microsoft.com/office/word/2010/wordprocessingShape" mc:Ignorable="w14 w15 w16se w16cid wp14">
+<w:document xmlns:wpc="http://schemas.microsoft.com/office/word/2010/wordprocessingCanvas" xmlns:cx="http://schemas.microsoft.com/office/drawing/2014/chartex" xmlns:cx1="http://schemas.microsoft.com/office/drawing/2015/9/8/chartex" xmlns:mc="http://schemas.openxmlformats.org/markup-compatibility/2006" xmlns:o="urn:schemas-microsoft-com:office:office" xmlns:r="http://schemas.openxmlformats.org/officeDocument/2006/relationships" xmlns:m="http://schemas.openxmlformats.org/officeDocument/2006/math" xmlns:v="urn:schemas-microsoft-com:vml" xmlns:wp14="http://schemas.microsoft.com/office/word/2010/wordprocessingDrawing" xmlns:wp="http://schemas.openxmlformats.org/drawingml/2006/wordprocessingDrawing" xmlns:w10="urn:schemas-microsoft-com:office:word" xmlns:w="http://schemas.openxmlformats.org/wordprocessingml/2006/main" xmlns:w14="http://schemas.microsoft.com/office/word/2010/wordml" xmlns:w15="http://schemas.microsoft.com/office/word/2012/wordml" xmlns:w16se="http://schemas.microsoft.com/office/word/2015/wordml/symex" xmlns:wpg="http://schemas.microsoft.com/office/word/2010/wordprocessingGroup" xmlns:wpi="http://schemas.microsoft.com/office/word/2010/wordprocessingInk" xmlns:wne="http://schemas.microsoft.com/office/word/2006/wordml" xmlns:wps="http://schemas.microsoft.com/office/word/2010/wordprocessingShape" mc:Ignorable="w14 w15 w16se wp14">
   <w:body>
     <w:p>
       <w:pPr>
@@ -61,7 +61,13 @@
     </w:p>
     <w:p>
       <w:r>
-        <w:t xml:space="preserve">An incidence rate is defined as the number of new cases, within a specified time period, among an at-risk population. To estimate childhood asthma incidence rate, new asthma childhood cases and at-risk children, </w:t>
+        <w:t>An incidence rate is defined as the number of new cases, within a specified time period, among an at-risk population. To estimate childhood asthma incidence rate, new asthma childhood cases</w:t>
+      </w:r>
+      <w:r>
+        <w:t>,</w:t>
+      </w:r>
+      <w:r>
+        <w:t xml:space="preserve"> and at-risk children, </w:t>
       </w:r>
       <w:r>
         <w:t xml:space="preserve">we used </w:t>
@@ -118,7 +124,13 @@
         <w:fldChar w:fldCharType="end"/>
       </w:r>
       <w:r>
-        <w:t>. In brief, participants in the BRFSS are asked “Has a doctor, nurse, or other health professional ever said that the [name of child] has asthma?” if the answer is “yes”, the respondent is requested to participate in the ACBS follow up survey. The ACBS survey further asks “How old was the [name of child] when a doctor or other health professional first said [he/she] had asthma? How long ago was that?</w:t>
+        <w:t>. In br</w:t>
+      </w:r>
+      <w:r>
+        <w:t>ief, participants in the BRFSS we</w:t>
+      </w:r>
+      <w:r>
+        <w:t>re asked “Has a doctor, nurse, or other health professional ever said that the [name of child] has asthma?” if the answer is “yes”, the respondent is requested to participate in the ACBS follow up survey. The ACBS survey further asks “How old was the [name of child] when a doctor or other health professional first said [he/she] had asthma? How long ago was that?</w:t>
       </w:r>
       <w:r>
         <w:t>” a</w:t>
@@ -141,12 +153,93 @@
     </w:p>
     <w:p>
       <w:r>
-        <w:t xml:space="preserve">We calculated the asthma incidence rate by dividing asthma incident cases by the total number of children </w:t>
-      </w:r>
-    </w:p>
-    <w:p/>
-    <w:p>
-      <w:r>
+        <w:t>------------------------------------------------------------------------------------------------------------------------------------------</w:t>
+      </w:r>
+    </w:p>
+    <w:p>
+      <w:r>
+        <w:t xml:space="preserve">Each respondent is </w:t>
+      </w:r>
+      <w:r>
+        <w:t>assigned a weight</w:t>
+      </w:r>
+      <w:r>
+        <w:t>:</w:t>
+      </w:r>
+      <w:r>
+        <w:t xml:space="preserve"> </w:t>
+      </w:r>
+    </w:p>
+    <w:p>
+      <w:r>
+        <w:t xml:space="preserve">For the BRFSS </w:t>
+      </w:r>
+      <w:r>
+        <w:t>“</w:t>
+      </w:r>
+      <w:r>
+        <w:t>The sum of the BRFSS child weights for records reporting children with lifetime asthma is an estimate of the total population of children in the state with lifetime asthma</w:t>
+      </w:r>
+      <w:r>
+        <w:t>”</w:t>
+      </w:r>
+    </w:p>
+    <w:p>
+      <w:r>
+        <w:t>For the ACBS “T</w:t>
+      </w:r>
+      <w:r>
+        <w:t>he sum of the ACBS final weights for all ACBS child records is equal to the estimated total state population of children with lifetime asthma in the state.</w:t>
+      </w:r>
+      <w:r>
+        <w:t>”</w:t>
+      </w:r>
+    </w:p>
+    <w:p>
+      <w:r>
+        <w:t>------------------------------------------------------------------------------------------------------------------------------------------</w:t>
+      </w:r>
+    </w:p>
+    <w:p>
+      <w:r>
+        <w:t xml:space="preserve">Using the ACBS and BRFSS data sets for the years 2006 through 2010, we aggregated and estimated </w:t>
+      </w:r>
+      <w:r>
+        <w:t xml:space="preserve">all </w:t>
+      </w:r>
+      <w:r>
+        <w:t xml:space="preserve">available state-specific asthma incidence rates. </w:t>
+      </w:r>
+      <w:r>
+        <w:t>States not included in the data set and did not have a specific incidence rate, we</w:t>
+      </w:r>
+      <w:r>
+        <w:t>re</w:t>
+      </w:r>
+      <w:r>
+        <w:t xml:space="preserve"> assigned the overall aggregated asthma incidence rate.</w:t>
+      </w:r>
+    </w:p>
+    <w:p>
+      <w:r>
+        <w:t>The</w:t>
+      </w:r>
+      <w:r>
+        <w:t xml:space="preserve"> asthma incidence rate </w:t>
+      </w:r>
+      <w:r>
+        <w:t xml:space="preserve">is then estimated </w:t>
+      </w:r>
+      <w:r>
+        <w:t xml:space="preserve">by dividing asthma incident cases </w:t>
+      </w:r>
+      <w:r>
+        <w:t>by the total number of children.</w:t>
+      </w:r>
+    </w:p>
+    <w:p>
+      <w:r>
+        <w:lastRenderedPageBreak/>
         <w:t>NO</w:t>
       </w:r>
       <w:r>
@@ -159,13 +252,126 @@
         <w:t xml:space="preserve"> exposure assessment</w:t>
       </w:r>
     </w:p>
+    <w:p>
+      <w:r>
+        <w:t>Annual average NO</w:t>
+      </w:r>
+      <w:r>
+        <w:rPr>
+          <w:vertAlign w:val="subscript"/>
+        </w:rPr>
+        <w:t>2</w:t>
+      </w:r>
+      <w:r>
+        <w:rPr>
+          <w:vertAlign w:val="subscript"/>
+        </w:rPr>
+        <w:t xml:space="preserve"> </w:t>
+      </w:r>
+      <w:r>
+        <w:t xml:space="preserve">concentrations for each populated census block were available at the centroid location for the year 2010. Concentrations were derived from a land use regression model </w:t>
+      </w:r>
+      <w:r>
+        <w:t xml:space="preserve">utilizing Environmental Protection Agency (EPA) and </w:t>
+      </w:r>
+      <w:r>
+        <w:t>satellite</w:t>
+      </w:r>
+      <w:r>
+        <w:t xml:space="preserve"> data. The model, </w:t>
+      </w:r>
+      <w:r>
+        <w:t>described in detai</w:t>
+      </w:r>
+      <w:r>
+        <w:t>l, was</w:t>
+      </w:r>
+      <w:r>
+        <w:t xml:space="preserve"> </w:t>
+      </w:r>
+      <w:r>
+        <w:t xml:space="preserve">developed by </w:t>
+      </w:r>
+      <w:r>
+        <w:fldChar w:fldCharType="begin"/>
+      </w:r>
+      <w:r>
+        <w:instrText xml:space="preserve"> ADDIN EN.CITE &lt;EndNote&gt;&lt;Cite AuthorYear="1"&gt;&lt;Author&gt;Bechle&lt;/Author&gt;&lt;Year&gt;2015&lt;/Year&gt;&lt;RecNum&gt;2&lt;/RecNum&gt;&lt;DisplayText&gt;Bechle et al. (2015)&lt;/DisplayText&gt;&lt;record&gt;&lt;rec-number&gt;2&lt;/rec-number&gt;&lt;foreign-keys&gt;&lt;key app="EN" db-id="sepddp20s9p0fsetespvfzwjv0d9tat2092f" timestamp="1553104548"&gt;2&lt;/key&gt;&lt;/foreign-keys&gt;&lt;ref-type name="Journal Article"&gt;17&lt;/ref-type&gt;&lt;contributors&gt;&lt;authors&gt;&lt;author&gt;Bechle, Matthew J&lt;/author&gt;&lt;author&gt;Millet, Dylan B&lt;/author&gt;&lt;author&gt;Marshall, Julian D&lt;/author&gt;&lt;/authors&gt;&lt;/contributors&gt;&lt;titles&gt;&lt;title&gt;National spatiotemporal exposure surface for NO2: monthly scaling of a satellite-derived land-use regression, 2000–2010&lt;/title&gt;&lt;secondary-title&gt;Environmental science &amp;amp; technology&lt;/secondary-title&gt;&lt;/titles&gt;&lt;periodical&gt;&lt;full-title&gt;Environmental science &amp;amp; technology&lt;/full-title&gt;&lt;/periodical&gt;&lt;pages&gt;12297-12305&lt;/pages&gt;&lt;volume&gt;49&lt;/volume&gt;&lt;number&gt;20&lt;/number&gt;&lt;dates&gt;&lt;year&gt;2015&lt;/year&gt;&lt;/dates&gt;&lt;isbn&gt;0013-936X&lt;/isbn&gt;&lt;urls&gt;&lt;/urls&gt;&lt;/record&gt;&lt;/Cite&gt;&lt;/EndNote&gt;</w:instrText>
+      </w:r>
+      <w:r>
+        <w:fldChar w:fldCharType="separate"/>
+      </w:r>
+      <w:r>
+        <w:rPr>
+          <w:noProof/>
+        </w:rPr>
+        <w:t>Bechle et al. (2015)</w:t>
+      </w:r>
+      <w:r>
+        <w:fldChar w:fldCharType="end"/>
+      </w:r>
+      <w:r>
+        <w:t xml:space="preserve">. To convert </w:t>
+      </w:r>
+      <w:r>
+        <w:t xml:space="preserve">the </w:t>
+      </w:r>
+      <w:r>
+        <w:t>concentration</w:t>
+      </w:r>
+      <w:r>
+        <w:t>s</w:t>
+      </w:r>
+      <w:r>
+        <w:t xml:space="preserve"> from ppb to ug/m</w:t>
+      </w:r>
+      <w:r>
+        <w:rPr>
+          <w:vertAlign w:val="superscript"/>
+        </w:rPr>
+        <w:t>3</w:t>
+      </w:r>
+      <w:r>
+        <w:rPr>
+          <w:vertAlign w:val="subscript"/>
+        </w:rPr>
+        <w:t xml:space="preserve"> </w:t>
+      </w:r>
+      <w:r>
+        <w:t xml:space="preserve">we multiplied by 1.88 </w:t>
+      </w:r>
+      <w:r>
+        <w:fldChar w:fldCharType="begin"/>
+      </w:r>
+      <w:r>
+        <w:instrText xml:space="preserve"> ADDIN EN.CITE &lt;EndNote&gt;&lt;Cite&gt;&lt;Author&gt;WHO&lt;/Author&gt;&lt;Year&gt;2005&lt;/Year&gt;&lt;RecNum&gt;38&lt;/RecNum&gt;&lt;DisplayText&gt;(WHO, 2005)&lt;/DisplayText&gt;&lt;record&gt;&lt;rec-number&gt;38&lt;/rec-number&gt;&lt;foreign-keys&gt;&lt;key app="EN" db-id="sepddp20s9p0fsetespvfzwjv0d9tat2092f" timestamp="1553104550"&gt;38&lt;/key&gt;&lt;/foreign-keys&gt;&lt;ref-type name="Report"&gt;27&lt;/ref-type&gt;&lt;contributors&gt;&lt;authors&gt;&lt;author&gt;WHO&lt;/author&gt;&lt;/authors&gt;&lt;/contributors&gt;&lt;titles&gt;&lt;title&gt;Air Quality Guidlines Global Update 2005&lt;/title&gt;&lt;/titles&gt;&lt;dates&gt;&lt;year&gt;2005&lt;/year&gt;&lt;/dates&gt;&lt;urls&gt;&lt;related-urls&gt;&lt;url&gt;www.euro.who.int&lt;/url&gt;&lt;/related-urls&gt;&lt;/urls&gt;&lt;/record&gt;&lt;/Cite&gt;&lt;/EndNote&gt;</w:instrText>
+      </w:r>
+      <w:r>
+        <w:fldChar w:fldCharType="separate"/>
+      </w:r>
+      <w:r>
+        <w:rPr>
+          <w:noProof/>
+        </w:rPr>
+        <w:t>(WHO, 2005)</w:t>
+      </w:r>
+      <w:r>
+        <w:fldChar w:fldCharType="end"/>
+      </w:r>
+      <w:r>
+        <w:t xml:space="preserve">. </w:t>
+      </w:r>
+    </w:p>
     <w:p/>
     <w:p>
       <w:r>
         <w:t>Concentration-response function</w:t>
       </w:r>
     </w:p>
-    <w:p/>
+    <w:p>
+      <w:bookmarkStart w:id="0" w:name="_GoBack"/>
+      <w:bookmarkEnd w:id="0"/>
+    </w:p>
     <w:p>
       <w:r>
         <w:t>Burden of disease estimate</w:t>
@@ -186,7 +392,6 @@
           <w:b/>
           <w:bCs/>
         </w:rPr>
-        <w:lastRenderedPageBreak/>
         <w:t>Results</w:t>
       </w:r>
     </w:p>
@@ -223,10 +428,7 @@
     <w:p/>
     <w:p/>
     <w:p/>
-    <w:p>
-      <w:bookmarkStart w:id="0" w:name="_GoBack"/>
-      <w:bookmarkEnd w:id="0"/>
-    </w:p>
+    <w:p/>
     <w:p/>
     <w:p>
       <w:pPr>
@@ -235,7 +437,6 @@
         <w:ind w:left="720" w:hanging="720"/>
       </w:pPr>
       <w:r>
-        <w:lastRenderedPageBreak/>
         <w:fldChar w:fldCharType="begin"/>
       </w:r>
       <w:r>
@@ -244,6 +445,25 @@
       <w:r>
         <w:fldChar w:fldCharType="separate"/>
       </w:r>
+      <w:r>
+        <w:t xml:space="preserve">Bechle, M. J., Millet, D. B., &amp; Marshall, J. D. (2015). National spatiotemporal exposure surface for NO2: monthly scaling of a satellite-derived land-use regression, 2000–2010. </w:t>
+      </w:r>
+      <w:r>
+        <w:rPr>
+          <w:i/>
+        </w:rPr>
+        <w:t>Environmental science &amp; technology, 49</w:t>
+      </w:r>
+      <w:r>
+        <w:t xml:space="preserve">(20), 12297-12305. </w:t>
+      </w:r>
+    </w:p>
+    <w:p>
+      <w:pPr>
+        <w:pStyle w:val="EndNoteBibliography"/>
+        <w:spacing w:after="0"/>
+        <w:ind w:left="720" w:hanging="720"/>
+      </w:pPr>
       <w:r>
         <w:t>CDC. (2009). Centers for Disease Control and Prevention. Behavioral Risk Factor Surveillance System Survey Data. Atlanta, Georgia: U.S. Department of Health and Human Services, Centers for Disease Control and Prevention, 2019.</w:t>
       </w:r>
@@ -306,6 +526,33 @@
       <w:r>
         <w:t>US Census Bureau. (2010). American factfinder: US Census Bureau Washington, DC.</w:t>
       </w:r>
+    </w:p>
+    <w:p>
+      <w:pPr>
+        <w:pStyle w:val="EndNoteBibliography"/>
+        <w:spacing w:after="0"/>
+        <w:ind w:left="720" w:hanging="720"/>
+      </w:pPr>
+      <w:r>
+        <w:t xml:space="preserve">WHO. (2005). </w:t>
+      </w:r>
+      <w:r>
+        <w:rPr>
+          <w:i/>
+        </w:rPr>
+        <w:t>Air Quality Guidlines Global Update 2005</w:t>
+      </w:r>
+      <w:r>
+        <w:t xml:space="preserve">. Retrieved from </w:t>
+      </w:r>
+      <w:hyperlink r:id="rId5" w:history="1">
+        <w:r>
+          <w:rPr>
+            <w:rStyle w:val="Hyperlink"/>
+          </w:rPr>
+          <w:t>www.euro.who.int</w:t>
+        </w:r>
+      </w:hyperlink>
     </w:p>
     <w:p>
       <w:pPr>
@@ -341,7 +588,7 @@
 </file>
 
 <file path=word/styles.xml><?xml version="1.0" encoding="utf-8"?>
-<w:styles xmlns:mc="http://schemas.openxmlformats.org/markup-compatibility/2006" xmlns:r="http://schemas.openxmlformats.org/officeDocument/2006/relationships" xmlns:w="http://schemas.openxmlformats.org/wordprocessingml/2006/main" xmlns:w14="http://schemas.microsoft.com/office/word/2010/wordml" xmlns:w15="http://schemas.microsoft.com/office/word/2012/wordml" xmlns:w16cid="http://schemas.microsoft.com/office/word/2016/wordml/cid" xmlns:w16se="http://schemas.microsoft.com/office/word/2015/wordml/symex" mc:Ignorable="w14 w15 w16se w16cid">
+<w:styles xmlns:mc="http://schemas.openxmlformats.org/markup-compatibility/2006" xmlns:r="http://schemas.openxmlformats.org/officeDocument/2006/relationships" xmlns:w="http://schemas.openxmlformats.org/wordprocessingml/2006/main" xmlns:w14="http://schemas.microsoft.com/office/word/2010/wordml" xmlns:w15="http://schemas.microsoft.com/office/word/2012/wordml" xmlns:w16se="http://schemas.microsoft.com/office/word/2015/wordml/symex" mc:Ignorable="w14 w15 w16se">
   <w:docDefaults>
     <w:rPrDefault>
       <w:rPr>
@@ -357,7 +604,7 @@
       </w:pPr>
     </w:pPrDefault>
   </w:docDefaults>
-  <w:latentStyles w:defLockedState="0" w:defUIPriority="99" w:defSemiHidden="0" w:defUnhideWhenUsed="0" w:defQFormat="0" w:count="376">
+  <w:latentStyles w:defLockedState="0" w:defUIPriority="99" w:defSemiHidden="0" w:defUnhideWhenUsed="0" w:defQFormat="0" w:count="371">
     <w:lsdException w:name="Normal" w:uiPriority="0" w:qFormat="1"/>
     <w:lsdException w:name="heading 1" w:uiPriority="9" w:qFormat="1"/>
     <w:lsdException w:name="heading 2" w:semiHidden="1" w:uiPriority="9" w:unhideWhenUsed="1" w:qFormat="1"/>
@@ -463,6 +710,7 @@
     <w:lsdException w:name="HTML Sample" w:semiHidden="1" w:unhideWhenUsed="1"/>
     <w:lsdException w:name="HTML Typewriter" w:semiHidden="1" w:unhideWhenUsed="1"/>
     <w:lsdException w:name="HTML Variable" w:semiHidden="1" w:unhideWhenUsed="1"/>
+    <w:lsdException w:name="Normal Table" w:semiHidden="1" w:unhideWhenUsed="1"/>
     <w:lsdException w:name="annotation subject" w:semiHidden="1" w:unhideWhenUsed="1"/>
     <w:lsdException w:name="No List" w:semiHidden="1" w:unhideWhenUsed="1"/>
     <w:lsdException w:name="Outline List 1" w:semiHidden="1" w:unhideWhenUsed="1"/>
@@ -505,8 +753,11 @@
     <w:lsdException w:name="Table Contemporary" w:semiHidden="1" w:unhideWhenUsed="1"/>
     <w:lsdException w:name="Table Elegant" w:semiHidden="1" w:unhideWhenUsed="1"/>
     <w:lsdException w:name="Table Professional" w:semiHidden="1" w:unhideWhenUsed="1"/>
+    <w:lsdException w:name="Table Subtle 1" w:semiHidden="1" w:unhideWhenUsed="1"/>
     <w:lsdException w:name="Table Subtle 2" w:semiHidden="1" w:unhideWhenUsed="1"/>
     <w:lsdException w:name="Table Web 1" w:semiHidden="1" w:unhideWhenUsed="1"/>
+    <w:lsdException w:name="Table Web 2" w:semiHidden="1" w:unhideWhenUsed="1"/>
+    <w:lsdException w:name="Table Web 3" w:semiHidden="1" w:unhideWhenUsed="1"/>
     <w:lsdException w:name="Balloon Text" w:semiHidden="1" w:unhideWhenUsed="1"/>
     <w:lsdException w:name="Table Grid" w:uiPriority="39"/>
     <w:lsdException w:name="Table Theme" w:semiHidden="1" w:unhideWhenUsed="1"/>
@@ -725,20 +976,15 @@
     <w:lsdException w:name="List Table 5 Dark Accent 6" w:uiPriority="50"/>
     <w:lsdException w:name="List Table 6 Colorful Accent 6" w:uiPriority="51"/>
     <w:lsdException w:name="List Table 7 Colorful Accent 6" w:uiPriority="52"/>
-    <w:lsdException w:name="Mention" w:semiHidden="1" w:unhideWhenUsed="1"/>
-    <w:lsdException w:name="Smart Hyperlink" w:semiHidden="1" w:unhideWhenUsed="1"/>
-    <w:lsdException w:name="Hashtag" w:semiHidden="1" w:unhideWhenUsed="1"/>
-    <w:lsdException w:name="Unresolved Mention" w:semiHidden="1" w:unhideWhenUsed="1"/>
-    <w:lsdException w:name="Smart Link" w:semiHidden="1" w:unhideWhenUsed="1"/>
   </w:latentStyles>
   <w:style w:type="paragraph" w:default="1" w:styleId="Normal">
     <w:name w:val="Normal"/>
     <w:qFormat/>
+    <w:rsid w:val="007820C3"/>
   </w:style>
   <w:style w:type="character" w:default="1" w:styleId="DefaultParagraphFont">
     <w:name w:val="Default Paragraph Font"/>
     <w:uiPriority w:val="1"/>
-    <w:semiHidden/>
     <w:unhideWhenUsed/>
   </w:style>
   <w:style w:type="table" w:default="1" w:styleId="TableNormal">

</xml_diff>

<commit_message>
Repeated the analysis with new asthma IR removing other states
</commit_message>
<xml_diff>
--- a/Results/Methods and Results Writeup.docx
+++ b/Results/Methods and Results Writeup.docx
@@ -1,6 +1,6 @@
 
 <file path=word/document.xml><?xml version="1.0" encoding="utf-8"?>
-<w:document xmlns:wpc="http://schemas.microsoft.com/office/word/2010/wordprocessingCanvas" xmlns:cx="http://schemas.microsoft.com/office/drawing/2014/chartex" xmlns:cx1="http://schemas.microsoft.com/office/drawing/2015/9/8/chartex" xmlns:mc="http://schemas.openxmlformats.org/markup-compatibility/2006" xmlns:o="urn:schemas-microsoft-com:office:office" xmlns:r="http://schemas.openxmlformats.org/officeDocument/2006/relationships" xmlns:m="http://schemas.openxmlformats.org/officeDocument/2006/math" xmlns:v="urn:schemas-microsoft-com:vml" xmlns:wp14="http://schemas.microsoft.com/office/word/2010/wordprocessingDrawing" xmlns:wp="http://schemas.openxmlformats.org/drawingml/2006/wordprocessingDrawing" xmlns:w10="urn:schemas-microsoft-com:office:word" xmlns:w="http://schemas.openxmlformats.org/wordprocessingml/2006/main" xmlns:w14="http://schemas.microsoft.com/office/word/2010/wordml" xmlns:w15="http://schemas.microsoft.com/office/word/2012/wordml" xmlns:w16se="http://schemas.microsoft.com/office/word/2015/wordml/symex" xmlns:wpg="http://schemas.microsoft.com/office/word/2010/wordprocessingGroup" xmlns:wpi="http://schemas.microsoft.com/office/word/2010/wordprocessingInk" xmlns:wne="http://schemas.microsoft.com/office/word/2006/wordml" xmlns:wps="http://schemas.microsoft.com/office/word/2010/wordprocessingShape" mc:Ignorable="w14 w15 w16se wp14">
+<w:document xmlns:wpc="http://schemas.microsoft.com/office/word/2010/wordprocessingCanvas" xmlns:cx="http://schemas.microsoft.com/office/drawing/2014/chartex" xmlns:cx1="http://schemas.microsoft.com/office/drawing/2015/9/8/chartex" xmlns:cx2="http://schemas.microsoft.com/office/drawing/2015/10/21/chartex" xmlns:cx3="http://schemas.microsoft.com/office/drawing/2016/5/9/chartex" xmlns:cx4="http://schemas.microsoft.com/office/drawing/2016/5/10/chartex" xmlns:cx5="http://schemas.microsoft.com/office/drawing/2016/5/11/chartex" xmlns:cx6="http://schemas.microsoft.com/office/drawing/2016/5/12/chartex" xmlns:cx7="http://schemas.microsoft.com/office/drawing/2016/5/13/chartex" xmlns:cx8="http://schemas.microsoft.com/office/drawing/2016/5/14/chartex" xmlns:mc="http://schemas.openxmlformats.org/markup-compatibility/2006" xmlns:aink="http://schemas.microsoft.com/office/drawing/2016/ink" xmlns:am3d="http://schemas.microsoft.com/office/drawing/2017/model3d" xmlns:o="urn:schemas-microsoft-com:office:office" xmlns:r="http://schemas.openxmlformats.org/officeDocument/2006/relationships" xmlns:m="http://schemas.openxmlformats.org/officeDocument/2006/math" xmlns:v="urn:schemas-microsoft-com:vml" xmlns:wp14="http://schemas.microsoft.com/office/word/2010/wordprocessingDrawing" xmlns:wp="http://schemas.openxmlformats.org/drawingml/2006/wordprocessingDrawing" xmlns:w10="urn:schemas-microsoft-com:office:word" xmlns:w="http://schemas.openxmlformats.org/wordprocessingml/2006/main" xmlns:w14="http://schemas.microsoft.com/office/word/2010/wordml" xmlns:w15="http://schemas.microsoft.com/office/word/2012/wordml" xmlns:w16cid="http://schemas.microsoft.com/office/word/2016/wordml/cid" xmlns:w16se="http://schemas.microsoft.com/office/word/2015/wordml/symex" xmlns:wpg="http://schemas.microsoft.com/office/word/2010/wordprocessingGroup" xmlns:wpi="http://schemas.microsoft.com/office/word/2010/wordprocessingInk" xmlns:wne="http://schemas.microsoft.com/office/word/2006/wordml" xmlns:wps="http://schemas.microsoft.com/office/word/2010/wordprocessingShape" mc:Ignorable="w14 w15 w16se w16cid wp14">
   <w:body>
     <w:p>
       <w:pPr>
@@ -32,7 +32,7 @@
         <w:fldChar w:fldCharType="begin"/>
       </w:r>
       <w:r>
-        <w:instrText xml:space="preserve"> ADDIN EN.CITE &lt;EndNote&gt;&lt;Cite&gt;&lt;Author&gt;Manson&lt;/Author&gt;&lt;Year&gt;2018&lt;/Year&gt;&lt;RecNum&gt;415&lt;/RecNum&gt;&lt;DisplayText&gt;(Manson et al., 2018; US Census Bureau, 2010)&lt;/DisplayText&gt;&lt;record&gt;&lt;rec-number&gt;415&lt;/rec-number&gt;&lt;foreign-keys&gt;&lt;key app="EN" db-id="sepddp20s9p0fsetespvfzwjv0d9tat2092f" timestamp="1556737502"&gt;415&lt;/key&gt;&lt;/foreign-keys&gt;&lt;ref-type name="Dataset"&gt;59&lt;/ref-type&gt;&lt;contributors&gt;&lt;authors&gt;&lt;author&gt;Manson, Steven&lt;/author&gt;&lt;author&gt;Schroeder, Jonathan&lt;/author&gt;&lt;author&gt;Van Riper, David&lt;/author&gt;&lt;author&gt;Ruggles, Steven&lt;/author&gt;&lt;/authors&gt;&lt;/contributors&gt;&lt;titles&gt;&lt;title&gt;IPUMS National Historical Geographic Information System: Version 13.0 [Database]. Minneapolis: University of Minnesota.&lt;/title&gt;&lt;/titles&gt;&lt;dates&gt;&lt;year&gt;2018&lt;/year&gt;&lt;/dates&gt;&lt;urls&gt;&lt;/urls&gt;&lt;electronic-resource-num&gt;http://doi.org/10.18128/D050.V13.0&lt;/electronic-resource-num&gt;&lt;/record&gt;&lt;/Cite&gt;&lt;Cite&gt;&lt;Author&gt;US Census Bureau&lt;/Author&gt;&lt;Year&gt;2010&lt;/Year&gt;&lt;RecNum&gt;48&lt;/RecNum&gt;&lt;record&gt;&lt;rec-number&gt;48&lt;/rec-number&gt;&lt;foreign-keys&gt;&lt;key app="EN" db-id="sepddp20s9p0fsetespvfzwjv0d9tat2092f" timestamp="1553104552"&gt;48&lt;/key&gt;&lt;/foreign-keys&gt;&lt;ref-type name="Generic"&gt;13&lt;/ref-type&gt;&lt;contributors&gt;&lt;authors&gt;&lt;author&gt;US Census Bureau, &lt;/author&gt;&lt;/authors&gt;&lt;/contributors&gt;&lt;titles&gt;&lt;title&gt;American factfinder&lt;/title&gt;&lt;/titles&gt;&lt;dates&gt;&lt;year&gt;2010&lt;/year&gt;&lt;/dates&gt;&lt;publisher&gt;US Census Bureau Washington, DC&lt;/publisher&gt;&lt;urls&gt;&lt;/urls&gt;&lt;/record&gt;&lt;/Cite&gt;&lt;/EndNote&gt;</w:instrText>
+        <w:instrText xml:space="preserve"> ADDIN EN.CITE &lt;EndNote&gt;&lt;Cite&gt;&lt;Author&gt;Manson&lt;/Author&gt;&lt;Year&gt;2018&lt;/Year&gt;&lt;RecNum&gt;418&lt;/RecNum&gt;&lt;DisplayText&gt;(Manson et al., 2018; US Census Bureau, 2010)&lt;/DisplayText&gt;&lt;record&gt;&lt;rec-number&gt;418&lt;/rec-number&gt;&lt;foreign-keys&gt;&lt;key app="EN" db-id="evw2p02sutp5syer99qvsfw5tzza0fsxf22e" timestamp="1556886536"&gt;418&lt;/key&gt;&lt;/foreign-keys&gt;&lt;ref-type name="Dataset"&gt;59&lt;/ref-type&gt;&lt;contributors&gt;&lt;authors&gt;&lt;author&gt;Manson, Steven&lt;/author&gt;&lt;author&gt;Schroeder, Jonathan&lt;/author&gt;&lt;author&gt;Van Riper, David&lt;/author&gt;&lt;author&gt;Ruggles, Steven&lt;/author&gt;&lt;/authors&gt;&lt;/contributors&gt;&lt;titles&gt;&lt;title&gt;IPUMS National Historical Geographic Information System: Version 13.0 [Database]. Minneapolis: University of Minnesota.&lt;/title&gt;&lt;/titles&gt;&lt;dates&gt;&lt;year&gt;2018&lt;/year&gt;&lt;/dates&gt;&lt;urls&gt;&lt;/urls&gt;&lt;electronic-resource-num&gt;http://doi.org/10.18128/D050.V13.0&lt;/electronic-resource-num&gt;&lt;/record&gt;&lt;/Cite&gt;&lt;Cite&gt;&lt;Author&gt;US Census Bureau&lt;/Author&gt;&lt;Year&gt;2010&lt;/Year&gt;&lt;RecNum&gt;50&lt;/RecNum&gt;&lt;record&gt;&lt;rec-number&gt;50&lt;/rec-number&gt;&lt;foreign-keys&gt;&lt;key app="EN" db-id="evw2p02sutp5syer99qvsfw5tzza0fsxf22e" timestamp="1544715296"&gt;50&lt;/key&gt;&lt;/foreign-keys&gt;&lt;ref-type name="Generic"&gt;13&lt;/ref-type&gt;&lt;contributors&gt;&lt;authors&gt;&lt;author&gt;US Census Bureau, &lt;/author&gt;&lt;/authors&gt;&lt;/contributors&gt;&lt;titles&gt;&lt;title&gt;American factfinder&lt;/title&gt;&lt;/titles&gt;&lt;dates&gt;&lt;year&gt;2010&lt;/year&gt;&lt;/dates&gt;&lt;publisher&gt;US Census Bureau Washington, DC&lt;/publisher&gt;&lt;urls&gt;&lt;/urls&gt;&lt;/record&gt;&lt;/Cite&gt;&lt;/EndNote&gt;</w:instrText>
       </w:r>
       <w:r>
         <w:fldChar w:fldCharType="separate"/>
@@ -53,7 +53,11 @@
         <w:t>demographic data.</w:t>
       </w:r>
     </w:p>
-    <w:p/>
+    <w:p>
+      <w:r>
+        <w:t>#####################################################################################</w:t>
+      </w:r>
+    </w:p>
     <w:p>
       <w:r>
         <w:t>Asthma incidence and prevalence rates</w:t>
@@ -221,6 +225,11 @@
       </w:r>
     </w:p>
     <w:p>
+      <w:pPr>
+        <w:pBdr>
+          <w:bottom w:val="single" w:sz="6" w:space="1" w:color="auto"/>
+        </w:pBdr>
+      </w:pPr>
       <w:r>
         <w:t>The</w:t>
       </w:r>
@@ -238,8 +247,45 @@
       </w:r>
     </w:p>
     <w:p>
-      <w:r>
-        <w:lastRenderedPageBreak/>
+      <w:pPr>
+        <w:pBdr>
+          <w:bottom w:val="single" w:sz="6" w:space="1" w:color="auto"/>
+        </w:pBdr>
+      </w:pPr>
+    </w:p>
+    <w:p>
+      <w:r>
+        <w:t>Childhood asthma incidence rate was estimated for 32 states (Table –</w:t>
+      </w:r>
+      <w:r>
+        <w:t xml:space="preserve"> 9</w:t>
+      </w:r>
+      <w:r>
+        <w:t>;</w:t>
+      </w:r>
+      <w:r>
+        <w:tab/>
+        <w:t>Childhood Asthma incidence rate by state</w:t>
+      </w:r>
+      <w:r>
+        <w:t xml:space="preserve">). The aggregate national incidence rate across 2006-2010 </w:t>
+      </w:r>
+      <w:proofErr w:type="gramStart"/>
+      <w:r>
+        <w:t>( IR</w:t>
+      </w:r>
+      <w:proofErr w:type="gramEnd"/>
+      <w:r>
+        <w:t xml:space="preserve"> = 12.3 per 1,000) was used for states that did not have a childhood asthma incidence rate available.</w:t>
+      </w:r>
+    </w:p>
+    <w:p>
+      <w:r>
+        <w:t>#####################################################################################</w:t>
+      </w:r>
+    </w:p>
+    <w:p>
+      <w:r>
         <w:t>NO</w:t>
       </w:r>
       <w:r>
@@ -272,31 +318,100 @@
         <w:t xml:space="preserve">concentrations for each populated census block were available at the centroid location for the year 2010. Concentrations were derived from a land use regression model </w:t>
       </w:r>
       <w:r>
-        <w:t xml:space="preserve">utilizing Environmental Protection Agency (EPA) and </w:t>
-      </w:r>
-      <w:r>
-        <w:t>satellite</w:t>
-      </w:r>
-      <w:r>
-        <w:t xml:space="preserve"> data. The model, </w:t>
-      </w:r>
-      <w:r>
-        <w:t>described in detai</w:t>
-      </w:r>
-      <w:r>
-        <w:t>l, was</w:t>
+        <w:t>utilizing Environmental Protection Agency (EPA</w:t>
+      </w:r>
+      <w:r>
+        <w:t>), satellite</w:t>
+      </w:r>
+      <w:r>
+        <w:t xml:space="preserve"> data</w:t>
+      </w:r>
+      <w:r>
+        <w:t xml:space="preserve"> and several GIS covariates</w:t>
+      </w:r>
+      <w:r>
+        <w:t xml:space="preserve">. </w:t>
+      </w:r>
+      <w:r>
+        <w:t xml:space="preserve">A detailed description of the model can be found at </w:t>
+      </w:r>
+      <w:r>
+        <w:fldChar w:fldCharType="begin"/>
+      </w:r>
+      <w:r>
+        <w:instrText xml:space="preserve"> ADDIN EN.CITE &lt;EndNote&gt;&lt;Cite AuthorYear="1"&gt;&lt;Author&gt;Bechle&lt;/Author&gt;&lt;Year&gt;2015&lt;/Year&gt;&lt;RecNum&gt;2&lt;/RecNum&gt;&lt;DisplayText&gt;Bechle et al. (2015)&lt;/DisplayText&gt;&lt;record&gt;&lt;rec-number&gt;2&lt;/rec-number&gt;&lt;foreign-keys&gt;&lt;key app="EN" db-id="sepddp20s9p0fsetespvfzwjv0d9tat2092f" timestamp="1553104548"&gt;2&lt;/key&gt;&lt;/foreign-keys&gt;&lt;ref-type name="Journal Article"&gt;17&lt;/ref-type&gt;&lt;contributors&gt;&lt;authors&gt;&lt;author&gt;Bechle, Matthew J&lt;/author&gt;&lt;author&gt;Millet, Dylan B&lt;/author&gt;&lt;author&gt;Marshall, Julian D&lt;/author&gt;&lt;/authors&gt;&lt;/contributors&gt;&lt;titles&gt;&lt;title&gt;National spatiotemporal exposure surface for NO2: monthly scaling of a satellite-derived land-use regression, 2000–2010&lt;/title&gt;&lt;secondary-title&gt;Environmental science &amp;amp; technology&lt;/secondary-title&gt;&lt;/titles&gt;&lt;periodical&gt;&lt;full-title&gt;Environmental science &amp;amp; technology&lt;/full-title&gt;&lt;/periodical&gt;&lt;pages&gt;12297-12305&lt;/pages&gt;&lt;volume&gt;49&lt;/volume&gt;&lt;number&gt;20&lt;/number&gt;&lt;dates&gt;&lt;year&gt;2015&lt;/year&gt;&lt;/dates&gt;&lt;isbn&gt;0013-936X&lt;/isbn&gt;&lt;urls&gt;&lt;/urls&gt;&lt;/record&gt;&lt;/Cite&gt;&lt;/EndNote&gt;</w:instrText>
+      </w:r>
+      <w:r>
+        <w:fldChar w:fldCharType="separate"/>
+      </w:r>
+      <w:r>
+        <w:rPr>
+          <w:noProof/>
+        </w:rPr>
+        <w:t>Bechle et al. (2015)</w:t>
+      </w:r>
+      <w:r>
+        <w:fldChar w:fldCharType="end"/>
+      </w:r>
+      <w:r>
+        <w:t xml:space="preserve">. </w:t>
+      </w:r>
+      <w:r>
+        <w:t>NO</w:t>
+      </w:r>
+      <w:r>
+        <w:rPr>
+          <w:vertAlign w:val="subscript"/>
+        </w:rPr>
+        <w:t>2</w:t>
       </w:r>
       <w:r>
         <w:t xml:space="preserve"> </w:t>
       </w:r>
       <w:r>
-        <w:t xml:space="preserve">developed by </w:t>
+        <w:t>concentration</w:t>
+      </w:r>
+      <w:r>
+        <w:t>s</w:t>
+      </w:r>
+      <w:r>
+        <w:t xml:space="preserve"> </w:t>
+      </w:r>
+      <w:r>
+        <w:t xml:space="preserve">were converted </w:t>
+      </w:r>
+      <w:r>
+        <w:t>from ppb to ug/m</w:t>
+      </w:r>
+      <w:r>
+        <w:rPr>
+          <w:vertAlign w:val="superscript"/>
+        </w:rPr>
+        <w:t>3</w:t>
+      </w:r>
+      <w:r>
+        <w:rPr>
+          <w:vertAlign w:val="subscript"/>
+        </w:rPr>
+        <w:t xml:space="preserve"> </w:t>
+      </w:r>
+      <w:r>
+        <w:t>through</w:t>
+      </w:r>
+      <w:r>
+        <w:t xml:space="preserve"> </w:t>
+      </w:r>
+      <w:r>
+        <w:t>multiplying</w:t>
+      </w:r>
+      <w:r>
+        <w:t xml:space="preserve"> by 1.88 </w:t>
       </w:r>
       <w:r>
         <w:fldChar w:fldCharType="begin"/>
       </w:r>
       <w:r>
-        <w:instrText xml:space="preserve"> ADDIN EN.CITE &lt;EndNote&gt;&lt;Cite AuthorYear="1"&gt;&lt;Author&gt;Bechle&lt;/Author&gt;&lt;Year&gt;2015&lt;/Year&gt;&lt;RecNum&gt;2&lt;/RecNum&gt;&lt;DisplayText&gt;Bechle et al. (2015)&lt;/DisplayText&gt;&lt;record&gt;&lt;rec-number&gt;2&lt;/rec-number&gt;&lt;foreign-keys&gt;&lt;key app="EN" db-id="sepddp20s9p0fsetespvfzwjv0d9tat2092f" timestamp="1553104548"&gt;2&lt;/key&gt;&lt;/foreign-keys&gt;&lt;ref-type name="Journal Article"&gt;17&lt;/ref-type&gt;&lt;contributors&gt;&lt;authors&gt;&lt;author&gt;Bechle, Matthew J&lt;/author&gt;&lt;author&gt;Millet, Dylan B&lt;/author&gt;&lt;author&gt;Marshall, Julian D&lt;/author&gt;&lt;/authors&gt;&lt;/contributors&gt;&lt;titles&gt;&lt;title&gt;National spatiotemporal exposure surface for NO2: monthly scaling of a satellite-derived land-use regression, 2000–2010&lt;/title&gt;&lt;secondary-title&gt;Environmental science &amp;amp; technology&lt;/secondary-title&gt;&lt;/titles&gt;&lt;periodical&gt;&lt;full-title&gt;Environmental science &amp;amp; technology&lt;/full-title&gt;&lt;/periodical&gt;&lt;pages&gt;12297-12305&lt;/pages&gt;&lt;volume&gt;49&lt;/volume&gt;&lt;number&gt;20&lt;/number&gt;&lt;dates&gt;&lt;year&gt;2015&lt;/year&gt;&lt;/dates&gt;&lt;isbn&gt;0013-936X&lt;/isbn&gt;&lt;urls&gt;&lt;/urls&gt;&lt;/record&gt;&lt;/Cite&gt;&lt;/EndNote&gt;</w:instrText>
+        <w:instrText xml:space="preserve"> ADDIN EN.CITE &lt;EndNote&gt;&lt;Cite&gt;&lt;Author&gt;WHO&lt;/Author&gt;&lt;Year&gt;2005&lt;/Year&gt;&lt;RecNum&gt;38&lt;/RecNum&gt;&lt;DisplayText&gt;(WHO, 2005)&lt;/DisplayText&gt;&lt;record&gt;&lt;rec-number&gt;38&lt;/rec-number&gt;&lt;foreign-keys&gt;&lt;key app="EN" db-id="sepddp20s9p0fsetespvfzwjv0d9tat2092f" timestamp="1553104550"&gt;38&lt;/key&gt;&lt;/foreign-keys&gt;&lt;ref-type name="Report"&gt;27&lt;/ref-type&gt;&lt;contributors&gt;&lt;authors&gt;&lt;author&gt;WHO&lt;/author&gt;&lt;/authors&gt;&lt;/contributors&gt;&lt;titles&gt;&lt;title&gt;Air Quality Guidlines Global Update 2005&lt;/title&gt;&lt;/titles&gt;&lt;dates&gt;&lt;year&gt;2005&lt;/year&gt;&lt;/dates&gt;&lt;urls&gt;&lt;related-urls&gt;&lt;url&gt;www.euro.who.int&lt;/url&gt;&lt;/related-urls&gt;&lt;/urls&gt;&lt;/record&gt;&lt;/Cite&gt;&lt;/EndNote&gt;</w:instrText>
       </w:r>
       <w:r>
         <w:fldChar w:fldCharType="separate"/>
@@ -305,25 +420,33 @@
         <w:rPr>
           <w:noProof/>
         </w:rPr>
-        <w:t>Bechle et al. (2015)</w:t>
+        <w:t>(WHO, 2005)</w:t>
       </w:r>
       <w:r>
         <w:fldChar w:fldCharType="end"/>
       </w:r>
       <w:r>
-        <w:t xml:space="preserve">. To convert </w:t>
-      </w:r>
-      <w:r>
-        <w:t xml:space="preserve">the </w:t>
-      </w:r>
-      <w:r>
-        <w:t>concentration</w:t>
-      </w:r>
-      <w:r>
-        <w:t>s</w:t>
-      </w:r>
-      <w:r>
-        <w:t xml:space="preserve"> from ppb to ug/m</w:t>
+        <w:t>.</w:t>
+      </w:r>
+      <w:r>
+        <w:t xml:space="preserve"> </w:t>
+      </w:r>
+    </w:p>
+    <w:p/>
+    <w:p>
+      <w:r>
+        <w:t>Concentration-response function</w:t>
+      </w:r>
+    </w:p>
+    <w:p>
+      <w:r>
+        <w:t>We used a</w:t>
+      </w:r>
+      <w:r>
+        <w:t xml:space="preserve"> concentration</w:t>
+      </w:r>
+      <w:r>
+        <w:t>-response function (CRF) of 1.05 (95% CI = 1.02-1.07) per 4ug/m</w:t>
       </w:r>
       <w:r>
         <w:rPr>
@@ -333,18 +456,36 @@
       </w:r>
       <w:r>
         <w:rPr>
+          <w:vertAlign w:val="superscript"/>
+        </w:rPr>
+        <w:t xml:space="preserve"> </w:t>
+      </w:r>
+      <w:r>
+        <w:t>of NO</w:t>
+      </w:r>
+      <w:r>
+        <w:rPr>
           <w:vertAlign w:val="subscript"/>
         </w:rPr>
+        <w:t>2</w:t>
+      </w:r>
+      <w:r>
+        <w:t>. The CRF was obtained from a meta-analysis</w:t>
+      </w:r>
+      <w:r>
+        <w:t xml:space="preserve"> of 20</w:t>
+      </w:r>
+      <w:r>
         <w:t xml:space="preserve"> </w:t>
       </w:r>
       <w:r>
-        <w:t xml:space="preserve">we multiplied by 1.88 </w:t>
+        <w:t xml:space="preserve">studies examining the association between exposure to traffic-related air pollution (TRAP) and risk of developing asthma among children </w:t>
       </w:r>
       <w:r>
         <w:fldChar w:fldCharType="begin"/>
       </w:r>
       <w:r>
-        <w:instrText xml:space="preserve"> ADDIN EN.CITE &lt;EndNote&gt;&lt;Cite&gt;&lt;Author&gt;WHO&lt;/Author&gt;&lt;Year&gt;2005&lt;/Year&gt;&lt;RecNum&gt;38&lt;/RecNum&gt;&lt;DisplayText&gt;(WHO, 2005)&lt;/DisplayText&gt;&lt;record&gt;&lt;rec-number&gt;38&lt;/rec-number&gt;&lt;foreign-keys&gt;&lt;key app="EN" db-id="sepddp20s9p0fsetespvfzwjv0d9tat2092f" timestamp="1553104550"&gt;38&lt;/key&gt;&lt;/foreign-keys&gt;&lt;ref-type name="Report"&gt;27&lt;/ref-type&gt;&lt;contributors&gt;&lt;authors&gt;&lt;author&gt;WHO&lt;/author&gt;&lt;/authors&gt;&lt;/contributors&gt;&lt;titles&gt;&lt;title&gt;Air Quality Guidlines Global Update 2005&lt;/title&gt;&lt;/titles&gt;&lt;dates&gt;&lt;year&gt;2005&lt;/year&gt;&lt;/dates&gt;&lt;urls&gt;&lt;related-urls&gt;&lt;url&gt;www.euro.who.int&lt;/url&gt;&lt;/related-urls&gt;&lt;/urls&gt;&lt;/record&gt;&lt;/Cite&gt;&lt;/EndNote&gt;</w:instrText>
+        <w:instrText xml:space="preserve"> ADDIN EN.CITE &lt;EndNote&gt;&lt;Cite&gt;&lt;Author&gt;Khreis&lt;/Author&gt;&lt;Year&gt;2017&lt;/Year&gt;&lt;RecNum&gt;7&lt;/RecNum&gt;&lt;DisplayText&gt;(Khreis et al., 2017)&lt;/DisplayText&gt;&lt;record&gt;&lt;rec-number&gt;7&lt;/rec-number&gt;&lt;foreign-keys&gt;&lt;key app="EN" db-id="evw2p02sutp5syer99qvsfw5tzza0fsxf22e" timestamp="1544715291"&gt;7&lt;/key&gt;&lt;/foreign-keys&gt;&lt;ref-type name="Journal Article"&gt;17&lt;/ref-type&gt;&lt;contributors&gt;&lt;authors&gt;&lt;author&gt;Khreis, Haneen&lt;/author&gt;&lt;author&gt;Kelly, Charlotte&lt;/author&gt;&lt;author&gt;Tate, James&lt;/author&gt;&lt;author&gt;Parslow, Roger&lt;/author&gt;&lt;author&gt;Lucas, Karen&lt;/author&gt;&lt;author&gt;Nieuwenhuijsen, Mark&lt;/author&gt;&lt;/authors&gt;&lt;/contributors&gt;&lt;titles&gt;&lt;title&gt;Exposure to traffic-related air pollution and risk of development of childhood asthma: a systematic review and meta-analysis&lt;/title&gt;&lt;secondary-title&gt;Environment international&lt;/secondary-title&gt;&lt;/titles&gt;&lt;periodical&gt;&lt;full-title&gt;Environment international&lt;/full-title&gt;&lt;/periodical&gt;&lt;pages&gt;1-31&lt;/pages&gt;&lt;volume&gt;100&lt;/volume&gt;&lt;dates&gt;&lt;year&gt;2017&lt;/year&gt;&lt;/dates&gt;&lt;isbn&gt;0160-4120&lt;/isbn&gt;&lt;urls&gt;&lt;/urls&gt;&lt;/record&gt;&lt;/Cite&gt;&lt;/EndNote&gt;</w:instrText>
       </w:r>
       <w:r>
         <w:fldChar w:fldCharType="separate"/>
@@ -353,32 +494,253 @@
         <w:rPr>
           <w:noProof/>
         </w:rPr>
-        <w:t>(WHO, 2005)</w:t>
+        <w:t>(Khreis et al., 2017)</w:t>
       </w:r>
       <w:r>
         <w:fldChar w:fldCharType="end"/>
       </w:r>
       <w:r>
+        <w:t>.</w:t>
+      </w:r>
+    </w:p>
+    <w:p/>
+    <w:p>
+      <w:r>
+        <w:t>Burden of disease estimate</w:t>
+      </w:r>
+    </w:p>
+    <w:p>
+      <w:r>
+        <w:t>To estimate the burden of disease</w:t>
+      </w:r>
+      <w:r>
+        <w:t xml:space="preserve">, we used a standard assessment methods described by </w:t>
+      </w:r>
+      <w:r>
+        <w:fldChar w:fldCharType="begin"/>
+      </w:r>
+      <w:r>
+        <w:instrText xml:space="preserve"> ADDIN EN.CITE &lt;EndNote&gt;&lt;Cite AuthorYear="1"&gt;&lt;Author&gt;Mueller&lt;/Author&gt;&lt;Year&gt;2017&lt;/Year&gt;&lt;RecNum&gt;14&lt;/RecNum&gt;&lt;DisplayText&gt;Mueller et al. (2017)&lt;/DisplayText&gt;&lt;record&gt;&lt;rec-number&gt;14&lt;/rec-number&gt;&lt;foreign-keys&gt;&lt;key app="EN" db-id="evw2p02sutp5syer99qvsfw5tzza0fsxf22e" timestamp="1544715292"&gt;14&lt;/key&gt;&lt;/foreign-keys&gt;&lt;ref-type name="Journal Article"&gt;17&lt;/ref-type&gt;&lt;contributors&gt;&lt;authors&gt;&lt;author&gt;Mueller, Natalie&lt;/author&gt;&lt;author&gt;Rojas-Rueda, David&lt;/author&gt;&lt;author&gt;Basagaña, Xavier&lt;/author&gt;&lt;author&gt;Cirach, Marta&lt;/author&gt;&lt;author&gt;Cole-Hunter, Tom&lt;/author&gt;&lt;author&gt;Dadvand, Payam&lt;/author&gt;&lt;author&gt;Donaire-Gonzalez, David&lt;/author&gt;&lt;author&gt;Foraster, Maria&lt;/author&gt;&lt;author&gt;Gascon, Mireia&lt;/author&gt;&lt;author&gt;Martinez, David&lt;/author&gt;&lt;/authors&gt;&lt;/contributors&gt;&lt;titles&gt;&lt;title&gt;Urban and transport planning related exposures and mortality: a health impact assessment for cities&lt;/title&gt;&lt;secondary-title&gt;Environmental health perspectives&lt;/secondary-title&gt;&lt;/titles&gt;&lt;periodical&gt;&lt;full-title&gt;Environmental health perspectives&lt;/full-title&gt;&lt;/periodical&gt;&lt;pages&gt;89&lt;/pages&gt;&lt;volume&gt;125&lt;/volume&gt;&lt;number&gt;1&lt;/number&gt;&lt;dates&gt;&lt;year&gt;2017&lt;/year&gt;&lt;/dates&gt;&lt;urls&gt;&lt;/urls&gt;&lt;/record&gt;&lt;/Cite&gt;&lt;/EndNote&gt;</w:instrText>
+      </w:r>
+      <w:r>
+        <w:fldChar w:fldCharType="separate"/>
+      </w:r>
+      <w:r>
+        <w:rPr>
+          <w:noProof/>
+        </w:rPr>
+        <w:t>Mueller et al. (2017)</w:t>
+      </w:r>
+      <w:r>
+        <w:fldChar w:fldCharType="end"/>
+      </w:r>
+      <w:r>
+        <w:t xml:space="preserve"> with the following steps:</w:t>
+      </w:r>
+    </w:p>
+    <w:p>
+      <w:r>
+        <w:t>We estimated the at-risk children for each state by subtracting the total number of prevalent cases from the total children within the state. We then estimated the number of asthma cases for each state by multiplying the state-specific childhood asthma incidence rate with at-risk children</w:t>
+      </w:r>
+      <w:r>
+        <w:t xml:space="preserve"> for each census block</w:t>
+      </w:r>
+      <w:r>
         <w:t xml:space="preserve">. </w:t>
       </w:r>
     </w:p>
-    <w:p/>
-    <w:p>
-      <w:r>
-        <w:t>Concentration-response function</w:t>
-      </w:r>
-    </w:p>
-    <w:p>
+    <w:p>
+      <w:pPr>
+        <w:jc w:val="center"/>
+        <w:rPr>
+          <w:i/>
+          <w:iCs/>
+        </w:rPr>
+      </w:pPr>
+      <w:r>
+        <w:rPr>
+          <w:i/>
+          <w:iCs/>
+        </w:rPr>
+        <w:t>At-risk children = Total children – (Total children * Prevalence rate) (1)</w:t>
+      </w:r>
+    </w:p>
+    <w:p>
+      <w:pPr>
+        <w:jc w:val="center"/>
+        <w:rPr>
+          <w:i/>
+          <w:iCs/>
+        </w:rPr>
+      </w:pPr>
+      <w:r>
+        <w:rPr>
+          <w:i/>
+          <w:iCs/>
+        </w:rPr>
+        <w:t>Asthma incident cases = At-risk children * Incidence rate (2)</w:t>
+      </w:r>
+    </w:p>
+    <w:p>
+      <w:r>
+        <w:t>We then calculated the relative risk (RR</w:t>
+      </w:r>
+      <w:r>
+        <w:rPr>
+          <w:vertAlign w:val="subscript"/>
+        </w:rPr>
+        <w:t>diff</w:t>
+      </w:r>
+      <w:r>
+        <w:t>) for asthma due to exposure difference between estimated exposure levels (NO</w:t>
+      </w:r>
+      <w:r>
+        <w:rPr>
+          <w:vertAlign w:val="subscript"/>
+        </w:rPr>
+        <w:t>2</w:t>
+      </w:r>
+      <w:r>
+        <w:t xml:space="preserve"> concentration at the census block level) and no exposure (zero NO</w:t>
+      </w:r>
+      <w:r>
+        <w:rPr>
+          <w:vertAlign w:val="subscript"/>
+        </w:rPr>
+        <w:t>2</w:t>
+      </w:r>
+      <w:r>
+        <w:t xml:space="preserve"> concentration).</w:t>
+      </w:r>
+    </w:p>
+    <w:p>
+      <w:pPr>
+        <w:jc w:val="center"/>
+        <w:rPr>
+          <w:i/>
+          <w:iCs/>
+        </w:rPr>
+      </w:pPr>
+      <w:r>
+        <w:rPr>
+          <w:i/>
+          <w:iCs/>
+        </w:rPr>
+        <w:t>RR</w:t>
+      </w:r>
+      <w:r>
+        <w:rPr>
+          <w:i/>
+          <w:iCs/>
+          <w:vertAlign w:val="subscript"/>
+        </w:rPr>
+        <w:t>diff</w:t>
+      </w:r>
+      <w:r>
+        <w:rPr>
+          <w:i/>
+          <w:iCs/>
+        </w:rPr>
+        <w:t xml:space="preserve"> = e</w:t>
+      </w:r>
+      <w:r>
+        <w:rPr>
+          <w:i/>
+          <w:iCs/>
+          <w:sz w:val="28"/>
+          <w:szCs w:val="28"/>
+          <w:vertAlign w:val="superscript"/>
+        </w:rPr>
+        <w:t>((ln(RR)/RRunit*Exposure level)</w:t>
+      </w:r>
+      <w:r>
+        <w:rPr>
+          <w:i/>
+          <w:iCs/>
+          <w:sz w:val="28"/>
+          <w:szCs w:val="28"/>
+          <w:vertAlign w:val="superscript"/>
+        </w:rPr>
+        <w:t xml:space="preserve"> </w:t>
+      </w:r>
+      <w:r>
+        <w:rPr>
+          <w:i/>
+          <w:iCs/>
+        </w:rPr>
+        <w:t>(3)</w:t>
+      </w:r>
+    </w:p>
+    <w:p>
+      <w:r>
+        <w:t>Where RR is the CRF and RR</w:t>
+      </w:r>
+      <w:r>
+        <w:rPr>
+          <w:vertAlign w:val="subscript"/>
+        </w:rPr>
+        <w:t>unit</w:t>
+      </w:r>
+      <w:r>
+        <w:t xml:space="preserve"> is the exposure unit for the CRF. The population attributable fraction (PAF) is then estimated. </w:t>
+      </w:r>
+    </w:p>
+    <w:p>
+      <w:pPr>
+        <w:jc w:val="center"/>
+        <w:rPr>
+          <w:i/>
+          <w:iCs/>
+        </w:rPr>
+      </w:pPr>
+      <w:r>
+        <w:rPr>
+          <w:i/>
+          <w:iCs/>
+        </w:rPr>
+        <w:t>PAF = (RR</w:t>
+      </w:r>
+      <w:r>
+        <w:rPr>
+          <w:i/>
+          <w:iCs/>
+          <w:vertAlign w:val="subscript"/>
+        </w:rPr>
+        <w:t>diff</w:t>
+      </w:r>
+      <w:r>
+        <w:rPr>
+          <w:i/>
+          <w:iCs/>
+        </w:rPr>
+        <w:t xml:space="preserve"> – 1)/(RR</w:t>
+      </w:r>
+      <w:r>
+        <w:rPr>
+          <w:i/>
+          <w:iCs/>
+          <w:vertAlign w:val="subscript"/>
+        </w:rPr>
+        <w:t>diff</w:t>
+      </w:r>
+      <w:r>
+        <w:rPr>
+          <w:i/>
+          <w:iCs/>
+        </w:rPr>
+        <w:t>) (4)</w:t>
+      </w:r>
+    </w:p>
+    <w:p>
+      <w:r>
+        <w:t>The attributable number of asthma incident cases (AC) is estimated by multiplying the PAF with the number of incident asthma cases at each census block. Th</w:t>
+      </w:r>
       <w:bookmarkStart w:id="0" w:name="_GoBack"/>
       <w:bookmarkEnd w:id="0"/>
-    </w:p>
-    <w:p>
-      <w:r>
-        <w:t>Burden of disease estimate</w:t>
-      </w:r>
-    </w:p>
-    <w:p/>
-    <w:p/>
+      <w:r>
+        <w:t>e AC is then summed up to get the total AC.</w:t>
+      </w:r>
+    </w:p>
     <w:p/>
     <w:p>
       <w:pPr>
@@ -406,6 +768,26 @@
         <w:t>Attributable number of cases</w:t>
       </w:r>
     </w:p>
+    <w:p/>
+    <w:p>
+      <w:r>
+        <w:t>Attributable number of cases</w:t>
+      </w:r>
+      <w:r>
+        <w:t xml:space="preserve"> by living location</w:t>
+      </w:r>
+    </w:p>
+    <w:p/>
+    <w:p>
+      <w:r>
+        <w:t xml:space="preserve">Attributable number of cases by </w:t>
+      </w:r>
+      <w:r>
+        <w:t>median household income</w:t>
+      </w:r>
+    </w:p>
+    <w:p/>
+    <w:p/>
     <w:p/>
     <w:p/>
     <w:p/>
@@ -465,7 +847,7 @@
         <w:ind w:left="720" w:hanging="720"/>
       </w:pPr>
       <w:r>
-        <w:t>CDC. (2009). Centers for Disease Control and Prevention. Behavioral Risk Factor Surveillance System Survey Data. Atlanta, Georgia: U.S. Department of Health and Human Services, Centers for Disease Control and Prevention, 2019.</w:t>
+        <w:t>CDC. (2009). Centers for Disease Control and Prevention. Behavioral Risk Factor Surveillance System Survey Data. Atlanta, Georgia: U.S. Department of Health and Human Services, Centers for Disease Control and Prevention, 2019. In.</w:t>
       </w:r>
     </w:p>
     <w:p>
@@ -505,16 +887,16 @@
         <w:ind w:left="720" w:hanging="720"/>
       </w:pPr>
       <w:r>
-        <w:t xml:space="preserve">Manson, S., Schroeder, J., Van Riper, D., &amp; Ruggles, S. (2018). </w:t>
-      </w:r>
-      <w:r>
-        <w:rPr>
-          <w:i/>
-        </w:rPr>
-        <w:t>IPUMS National Historical Geographic Information System: Version 13.0 [Database]. Minneapolis: University of Minnesota.</w:t>
-      </w:r>
-      <w:r>
-        <w:t xml:space="preserve"> </w:t>
+        <w:t xml:space="preserve">Khreis, H., Kelly, C., Tate, J., Parslow, R., Lucas, K., &amp; Nieuwenhuijsen, M. (2017). Exposure to traffic-related air pollution and risk of development of childhood asthma: a systematic review and meta-analysis. </w:t>
+      </w:r>
+      <w:r>
+        <w:rPr>
+          <w:i/>
+        </w:rPr>
+        <w:t>Environment international, 100</w:t>
+      </w:r>
+      <w:r>
+        <w:t xml:space="preserve">, 1-31. </w:t>
       </w:r>
     </w:p>
     <w:p>
@@ -524,7 +906,45 @@
         <w:ind w:left="720" w:hanging="720"/>
       </w:pPr>
       <w:r>
-        <w:t>US Census Bureau. (2010). American factfinder: US Census Bureau Washington, DC.</w:t>
+        <w:t xml:space="preserve">Manson, S., Schroeder, J., Van Riper, D., &amp; Ruggles, S. (2018). </w:t>
+      </w:r>
+      <w:r>
+        <w:rPr>
+          <w:i/>
+        </w:rPr>
+        <w:t>IPUMS National Historical Geographic Information System: Version 13.0 [Database]. Minneapolis: University of Minnesota.</w:t>
+      </w:r>
+      <w:r>
+        <w:t xml:space="preserve"> </w:t>
+      </w:r>
+    </w:p>
+    <w:p>
+      <w:pPr>
+        <w:pStyle w:val="EndNoteBibliography"/>
+        <w:spacing w:after="0"/>
+        <w:ind w:left="720" w:hanging="720"/>
+      </w:pPr>
+      <w:r>
+        <w:t xml:space="preserve">Mueller, N., Rojas-Rueda, D., Basagaña, X., Cirach, M., Cole-Hunter, T., Dadvand, P., . . . Martinez, D. (2017). Urban and transport planning related exposures and mortality: a health impact assessment for cities. </w:t>
+      </w:r>
+      <w:r>
+        <w:rPr>
+          <w:i/>
+        </w:rPr>
+        <w:t>Environmental health perspectives, 125</w:t>
+      </w:r>
+      <w:r>
+        <w:t xml:space="preserve">(1), 89. </w:t>
+      </w:r>
+    </w:p>
+    <w:p>
+      <w:pPr>
+        <w:pStyle w:val="EndNoteBibliography"/>
+        <w:spacing w:after="0"/>
+        <w:ind w:left="720" w:hanging="720"/>
+      </w:pPr>
+      <w:r>
+        <w:t>US Census Bureau. (2010). American factfinder. In: US Census Bureau Washington, DC.</w:t>
       </w:r>
     </w:p>
     <w:p>
@@ -588,7 +1008,7 @@
 </file>
 
 <file path=word/styles.xml><?xml version="1.0" encoding="utf-8"?>
-<w:styles xmlns:mc="http://schemas.openxmlformats.org/markup-compatibility/2006" xmlns:r="http://schemas.openxmlformats.org/officeDocument/2006/relationships" xmlns:w="http://schemas.openxmlformats.org/wordprocessingml/2006/main" xmlns:w14="http://schemas.microsoft.com/office/word/2010/wordml" xmlns:w15="http://schemas.microsoft.com/office/word/2012/wordml" xmlns:w16se="http://schemas.microsoft.com/office/word/2015/wordml/symex" mc:Ignorable="w14 w15 w16se">
+<w:styles xmlns:mc="http://schemas.openxmlformats.org/markup-compatibility/2006" xmlns:r="http://schemas.openxmlformats.org/officeDocument/2006/relationships" xmlns:w="http://schemas.openxmlformats.org/wordprocessingml/2006/main" xmlns:w14="http://schemas.microsoft.com/office/word/2010/wordml" xmlns:w15="http://schemas.microsoft.com/office/word/2012/wordml" xmlns:w16cid="http://schemas.microsoft.com/office/word/2016/wordml/cid" xmlns:w16se="http://schemas.microsoft.com/office/word/2015/wordml/symex" mc:Ignorable="w14 w15 w16se w16cid">
   <w:docDefaults>
     <w:rPrDefault>
       <w:rPr>
@@ -604,7 +1024,7 @@
       </w:pPr>
     </w:pPrDefault>
   </w:docDefaults>
-  <w:latentStyles w:defLockedState="0" w:defUIPriority="99" w:defSemiHidden="0" w:defUnhideWhenUsed="0" w:defQFormat="0" w:count="371">
+  <w:latentStyles w:defLockedState="0" w:defUIPriority="99" w:defSemiHidden="0" w:defUnhideWhenUsed="0" w:defQFormat="0" w:count="376">
     <w:lsdException w:name="Normal" w:uiPriority="0" w:qFormat="1"/>
     <w:lsdException w:name="heading 1" w:uiPriority="9" w:qFormat="1"/>
     <w:lsdException w:name="heading 2" w:semiHidden="1" w:uiPriority="9" w:unhideWhenUsed="1" w:qFormat="1"/>
@@ -976,6 +1396,11 @@
     <w:lsdException w:name="List Table 5 Dark Accent 6" w:uiPriority="50"/>
     <w:lsdException w:name="List Table 6 Colorful Accent 6" w:uiPriority="51"/>
     <w:lsdException w:name="List Table 7 Colorful Accent 6" w:uiPriority="52"/>
+    <w:lsdException w:name="Mention" w:semiHidden="1" w:unhideWhenUsed="1"/>
+    <w:lsdException w:name="Smart Hyperlink" w:semiHidden="1" w:unhideWhenUsed="1"/>
+    <w:lsdException w:name="Hashtag" w:semiHidden="1" w:unhideWhenUsed="1"/>
+    <w:lsdException w:name="Unresolved Mention" w:semiHidden="1" w:unhideWhenUsed="1"/>
+    <w:lsdException w:name="Smart Link" w:semiHidden="1" w:unhideWhenUsed="1"/>
   </w:latentStyles>
   <w:style w:type="paragraph" w:default="1" w:styleId="Normal">
     <w:name w:val="Normal"/>
@@ -1064,6 +1489,18 @@
     <w:rPr>
       <w:color w:val="0563C1" w:themeColor="hyperlink"/>
       <w:u w:val="single"/>
+    </w:rPr>
+  </w:style>
+  <w:style w:type="character" w:styleId="UnresolvedMention">
+    <w:name w:val="Unresolved Mention"/>
+    <w:basedOn w:val="DefaultParagraphFont"/>
+    <w:uiPriority w:val="99"/>
+    <w:semiHidden/>
+    <w:unhideWhenUsed/>
+    <w:rsid w:val="00631868"/>
+    <w:rPr>
+      <w:color w:val="605E5C"/>
+      <w:shd w:val="clear" w:color="auto" w:fill="E1DFDD"/>
     </w:rPr>
   </w:style>
 </w:styles>

</xml_diff>

<commit_message>
Fixed the incidence and prevalance code. Created table 8-9. Worked on the methods section and re-written the results table.
</commit_message>
<xml_diff>
--- a/Results/Methods and Results Writeup.docx
+++ b/Results/Methods and Results Writeup.docx
@@ -65,16 +65,40 @@
     </w:p>
     <w:p>
       <w:r>
-        <w:t>An incidence rate is defined as the number of new cases, within a specified time period, among an at-risk population. To estimate childhood asthma incidence rate, new asthma childhood cases</w:t>
-      </w:r>
-      <w:r>
-        <w:t>,</w:t>
-      </w:r>
-      <w:r>
-        <w:t xml:space="preserve"> and at-risk children, </w:t>
-      </w:r>
-      <w:r>
-        <w:t xml:space="preserve">we used </w:t>
+        <w:t>An incidence rate is defined as the number of new cases</w:t>
+      </w:r>
+      <w:r>
+        <w:t xml:space="preserve"> of a disease</w:t>
+      </w:r>
+      <w:r>
+        <w:t xml:space="preserve"> within a specified time period among an at-risk population. To estimate </w:t>
+      </w:r>
+      <w:r>
+        <w:t xml:space="preserve">the </w:t>
+      </w:r>
+      <w:r>
+        <w:t xml:space="preserve">childhood asthma incidence rate, </w:t>
+      </w:r>
+      <w:r>
+        <w:t xml:space="preserve">we extracted the number of </w:t>
+      </w:r>
+      <w:r>
+        <w:t>new asthma childhood cases</w:t>
+      </w:r>
+      <w:r>
+        <w:t xml:space="preserve"> </w:t>
+      </w:r>
+      <w:r>
+        <w:t>and at-risk children</w:t>
+      </w:r>
+      <w:r>
+        <w:t xml:space="preserve"> for the year 2006 through 2010</w:t>
+      </w:r>
+      <w:r>
+        <w:t xml:space="preserve"> </w:t>
+      </w:r>
+      <w:r>
+        <w:t xml:space="preserve">using </w:t>
       </w:r>
       <w:r>
         <w:t xml:space="preserve">the Asthma Call Back Survey (ACBS) and </w:t>
@@ -104,7 +128,13 @@
         <w:fldChar w:fldCharType="end"/>
       </w:r>
       <w:r>
-        <w:t xml:space="preserve"> following </w:t>
+        <w:t xml:space="preserve"> </w:t>
+      </w:r>
+      <w:r>
+        <w:t xml:space="preserve">and </w:t>
+      </w:r>
+      <w:r>
+        <w:t xml:space="preserve">following </w:t>
       </w:r>
       <w:r>
         <w:t xml:space="preserve">the methods described by </w:t>
@@ -152,58 +182,45 @@
         <w:t>.</w:t>
       </w:r>
       <w:r>
-        <w:t xml:space="preserve"> At-risk children are the sum of new asthma cases and total who never had asthma (i.e. by subtracting the prevalent cases from total children). </w:t>
-      </w:r>
-    </w:p>
-    <w:p>
-      <w:r>
-        <w:t>------------------------------------------------------------------------------------------------------------------------------------------</w:t>
-      </w:r>
-    </w:p>
-    <w:p>
-      <w:r>
-        <w:t xml:space="preserve">Each respondent is </w:t>
-      </w:r>
-      <w:r>
-        <w:t>assigned a weight</w:t>
-      </w:r>
-      <w:r>
-        <w:t>:</w:t>
-      </w:r>
-      <w:r>
-        <w:t xml:space="preserve"> </w:t>
-      </w:r>
-    </w:p>
-    <w:p>
-      <w:r>
-        <w:t xml:space="preserve">For the BRFSS </w:t>
-      </w:r>
-      <w:r>
-        <w:t>“</w:t>
-      </w:r>
-      <w:r>
-        <w:t>The sum of the BRFSS child weights for records reporting children with lifetime asthma is an estimate of the total population of children in the state with lifetime asthma</w:t>
-      </w:r>
-      <w:r>
-        <w:t>”</w:t>
-      </w:r>
-    </w:p>
-    <w:p>
-      <w:r>
-        <w:t>For the ACBS “T</w:t>
-      </w:r>
-      <w:r>
-        <w:t>he sum of the ACBS final weights for all ACBS child records is equal to the estimated total state population of children with lifetime asthma in the state.</w:t>
-      </w:r>
-      <w:r>
-        <w:t>”</w:t>
-      </w:r>
-    </w:p>
-    <w:p>
-      <w:r>
-        <w:t>------------------------------------------------------------------------------------------------------------------------------------------</w:t>
-      </w:r>
-    </w:p>
+        <w:t xml:space="preserve"> At-risk children are the sum of new </w:t>
+      </w:r>
+      <w:r>
+        <w:t xml:space="preserve">childhood </w:t>
+      </w:r>
+      <w:r>
+        <w:t xml:space="preserve">asthma cases and total </w:t>
+      </w:r>
+      <w:r>
+        <w:t xml:space="preserve">children </w:t>
+      </w:r>
+      <w:r>
+        <w:t xml:space="preserve">who never had asthma (i.e. subtracting the prevalent cases from total children). </w:t>
+      </w:r>
+    </w:p>
+    <w:p>
+      <w:r>
+        <w:t>Each sample is multiplied by its assigned final weight</w:t>
+      </w:r>
+      <w:r>
+        <w:t xml:space="preserve">. The sum of weights for the </w:t>
+      </w:r>
+      <w:r>
+        <w:t xml:space="preserve">BRFSS </w:t>
+      </w:r>
+      <w:r>
+        <w:t xml:space="preserve">represents the total children population while the sum of weights for the </w:t>
+      </w:r>
+      <w:r>
+        <w:t>AC</w:t>
+      </w:r>
+      <w:r>
+        <w:t xml:space="preserve">BS represent total population with lifetime asthma. Not all states participated in the ACBS each year. States that participated more than once had </w:t>
+      </w:r>
+      <w:r>
+        <w:t xml:space="preserve">had their original weights reweighted through dividing by the number of years, they participated in. </w:t>
+      </w:r>
+    </w:p>
+    <w:p/>
     <w:p>
       <w:r>
         <w:t xml:space="preserve">Using the ACBS and BRFSS data sets for the years 2006 through 2010, we aggregated and estimated </w:t>
@@ -223,35 +240,6 @@
       <w:r>
         <w:t xml:space="preserve"> assigned the overall aggregated asthma incidence rate.</w:t>
       </w:r>
-    </w:p>
-    <w:p>
-      <w:pPr>
-        <w:pBdr>
-          <w:bottom w:val="single" w:sz="6" w:space="1" w:color="auto"/>
-        </w:pBdr>
-      </w:pPr>
-      <w:r>
-        <w:t>The</w:t>
-      </w:r>
-      <w:r>
-        <w:t xml:space="preserve"> asthma incidence rate </w:t>
-      </w:r>
-      <w:r>
-        <w:t xml:space="preserve">is then estimated </w:t>
-      </w:r>
-      <w:r>
-        <w:t xml:space="preserve">by dividing asthma incident cases </w:t>
-      </w:r>
-      <w:r>
-        <w:t>by the total number of children.</w:t>
-      </w:r>
-    </w:p>
-    <w:p>
-      <w:pPr>
-        <w:pBdr>
-          <w:bottom w:val="single" w:sz="6" w:space="1" w:color="auto"/>
-        </w:pBdr>
-      </w:pPr>
     </w:p>
     <w:p>
       <w:r>
@@ -286,6 +274,7 @@
     </w:p>
     <w:p>
       <w:r>
+        <w:lastRenderedPageBreak/>
         <w:t>NO</w:t>
       </w:r>
       <w:r>
@@ -733,15 +722,56 @@
     </w:p>
     <w:p>
       <w:r>
-        <w:t>The attributable number of asthma incident cases (AC) is estimated by multiplying the PAF with the number of incident asthma cases at each census block. Th</w:t>
-      </w:r>
+        <w:t>The attributable number of asthma incident cases (AC) is estimated by multiplying the PAF with the number of incident asthma cases at each census block. The AC is then summed up to get the total AC.</w:t>
+      </w:r>
+    </w:p>
+    <w:p/>
+    <w:p/>
+    <w:p/>
+    <w:p/>
+    <w:p>
+      <w:pPr>
+        <w:rPr>
+          <w:b/>
+          <w:bCs/>
+        </w:rPr>
+      </w:pPr>
+      <w:r>
+        <w:rPr>
+          <w:b/>
+          <w:bCs/>
+        </w:rPr>
+        <w:lastRenderedPageBreak/>
+        <w:t>Results</w:t>
+      </w:r>
+    </w:p>
+    <w:p>
+      <w:r>
+        <w:t>Asthma incident cases</w:t>
+      </w:r>
+    </w:p>
+    <w:p/>
+    <w:p>
+      <w:r>
+        <w:t>Attributable number of cases</w:t>
+      </w:r>
+    </w:p>
+    <w:p/>
+    <w:p>
+      <w:r>
+        <w:t>Attributable number of cases by living location</w:t>
+      </w:r>
+    </w:p>
+    <w:p/>
+    <w:p>
+      <w:r>
+        <w:t>Attributable number of cases by median household income</w:t>
+      </w:r>
+    </w:p>
+    <w:p>
       <w:bookmarkStart w:id="0" w:name="_GoBack"/>
       <w:bookmarkEnd w:id="0"/>
-      <w:r>
-        <w:t>e AC is then summed up to get the total AC.</w:t>
-      </w:r>
-    </w:p>
-    <w:p/>
+    </w:p>
     <w:p>
       <w:pPr>
         <w:rPr>
@@ -754,36 +784,7 @@
           <w:b/>
           <w:bCs/>
         </w:rPr>
-        <w:t>Results</w:t>
-      </w:r>
-    </w:p>
-    <w:p>
-      <w:r>
-        <w:t>Asthma incident cases</w:t>
-      </w:r>
-    </w:p>
-    <w:p/>
-    <w:p>
-      <w:r>
-        <w:t>Attributable number of cases</w:t>
-      </w:r>
-    </w:p>
-    <w:p/>
-    <w:p>
-      <w:r>
-        <w:t>Attributable number of cases</w:t>
-      </w:r>
-      <w:r>
-        <w:t xml:space="preserve"> by living location</w:t>
-      </w:r>
-    </w:p>
-    <w:p/>
-    <w:p>
-      <w:r>
-        <w:t xml:space="preserve">Attributable number of cases by </w:t>
-      </w:r>
-      <w:r>
-        <w:t>median household income</w:t>
+        <w:t>Discussion (bullet points)</w:t>
       </w:r>
     </w:p>
     <w:p/>
@@ -1410,6 +1411,7 @@
   <w:style w:type="character" w:default="1" w:styleId="DefaultParagraphFont">
     <w:name w:val="Default Paragraph Font"/>
     <w:uiPriority w:val="1"/>
+    <w:semiHidden/>
     <w:unhideWhenUsed/>
   </w:style>
   <w:style w:type="table" w:default="1" w:styleId="TableNormal">

</xml_diff>

<commit_message>
added updated tables and comparison tables. Updated the methods section and results section to include comparison tables.
</commit_message>
<xml_diff>
--- a/Results/Methods and Results Writeup.docx
+++ b/Results/Methods and Results Writeup.docx
@@ -17,16 +17,38 @@
         <w:t xml:space="preserve">Methods </w:t>
       </w:r>
     </w:p>
-    <w:p/>
-    <w:p/>
-    <w:p>
-      <w:r>
+    <w:p>
+      <w:pPr>
+        <w:rPr>
+          <w:b/>
+          <w:bCs/>
+        </w:rPr>
+      </w:pPr>
+    </w:p>
+    <w:p>
+      <w:pPr>
+        <w:rPr>
+          <w:i/>
+          <w:iCs/>
+        </w:rPr>
+      </w:pPr>
+      <w:r>
+        <w:rPr>
+          <w:i/>
+          <w:iCs/>
+        </w:rPr>
         <w:t>Census data</w:t>
       </w:r>
     </w:p>
     <w:p>
       <w:r>
-        <w:t xml:space="preserve">We included populated census blocks for the year 2010 obtained from the National Historical Geographic Information System (NHGIS) website </w:t>
+        <w:t>We included populated census blocks</w:t>
+      </w:r>
+      <w:r>
+        <w:t xml:space="preserve"> of the contiguous United States (U.S.)</w:t>
+      </w:r>
+      <w:r>
+        <w:t xml:space="preserve"> for the year 2010 obtained from the National Historical Geographic Information System (NHGIS) website </w:t>
       </w:r>
       <w:r>
         <w:fldChar w:fldCharType="begin"/>
@@ -54,12 +76,17 @@
       </w:r>
     </w:p>
     <w:p>
-      <w:r>
-        <w:t>#####################################################################################</w:t>
-      </w:r>
-    </w:p>
-    <w:p>
-      <w:r>
+      <w:pPr>
+        <w:rPr>
+          <w:i/>
+          <w:iCs/>
+        </w:rPr>
+      </w:pPr>
+      <w:r>
+        <w:rPr>
+          <w:i/>
+          <w:iCs/>
+        </w:rPr>
         <w:t>Asthma incidence and prevalence rates</w:t>
       </w:r>
     </w:p>
@@ -217,73 +244,153 @@
         <w:t xml:space="preserve">BS represent total population with lifetime asthma. Not all states participated in the ACBS each year. States that participated more than once had </w:t>
       </w:r>
       <w:r>
-        <w:t xml:space="preserve">had their original weights reweighted through dividing by the number of years, they participated in. </w:t>
-      </w:r>
-    </w:p>
-    <w:p/>
-    <w:p>
-      <w:r>
-        <w:t xml:space="preserve">Using the ACBS and BRFSS data sets for the years 2006 through 2010, we aggregated and estimated </w:t>
-      </w:r>
-      <w:r>
-        <w:t xml:space="preserve">all </w:t>
-      </w:r>
-      <w:r>
-        <w:t xml:space="preserve">available state-specific asthma incidence rates. </w:t>
-      </w:r>
-      <w:r>
-        <w:t>States not included in the data set and did not have a specific incidence rate, we</w:t>
+        <w:t xml:space="preserve">had their original weights reweighted </w:t>
+      </w:r>
+      <w:r>
+        <w:t>by</w:t>
+      </w:r>
+      <w:r>
+        <w:t xml:space="preserve"> dividing </w:t>
+      </w:r>
+      <w:r>
+        <w:t xml:space="preserve">with </w:t>
+      </w:r>
+      <w:r>
+        <w:t xml:space="preserve">the number of </w:t>
+      </w:r>
+      <w:r>
+        <w:t>years of participation</w:t>
+      </w:r>
+      <w:r>
+        <w:t xml:space="preserve">. </w:t>
+      </w:r>
+      <w:r>
+        <w:t>W</w:t>
+      </w:r>
+      <w:r>
+        <w:t>e</w:t>
+      </w:r>
+      <w:r>
+        <w:t xml:space="preserve"> then estimated the state-specific average </w:t>
+      </w:r>
+      <w:r>
+        <w:t>asthma incidence rates</w:t>
+      </w:r>
+      <w:r>
+        <w:t xml:space="preserve"> for the years 2006 through 2010</w:t>
+      </w:r>
+      <w:r>
+        <w:t xml:space="preserve">. </w:t>
+      </w:r>
+      <w:r>
+        <w:t>States not included in the data set</w:t>
+      </w:r>
+      <w:r>
+        <w:t>;</w:t>
+      </w:r>
+      <w:r>
+        <w:t xml:space="preserve"> </w:t>
+      </w:r>
+      <w:r>
+        <w:t xml:space="preserve">thus, </w:t>
+      </w:r>
+      <w:r>
+        <w:t>did not have a specific incidence rate, we</w:t>
       </w:r>
       <w:r>
         <w:t>re</w:t>
       </w:r>
       <w:r>
-        <w:t xml:space="preserve"> assigned the overall aggregated asthma incidence rate.</w:t>
-      </w:r>
-    </w:p>
-    <w:p>
-      <w:r>
-        <w:t>Childhood asthma incidence rate was estimated for 32 states (Table –</w:t>
-      </w:r>
-      <w:r>
-        <w:t xml:space="preserve"> 9</w:t>
-      </w:r>
-      <w:r>
-        <w:t>;</w:t>
-      </w:r>
-      <w:r>
+        <w:t xml:space="preserve"> assigned the overall </w:t>
+      </w:r>
+      <w:r>
+        <w:t>average</w:t>
+      </w:r>
+      <w:r>
+        <w:t xml:space="preserve"> asthma incidence rate.</w:t>
+      </w:r>
+      <w:r>
+        <w:t xml:space="preserve"> States not within the contiguous U.S. were excluded from the analysis.</w:t>
+      </w:r>
+    </w:p>
+    <w:p>
+      <w:r>
+        <w:t xml:space="preserve">Childhood asthma incidence rate was estimated for 32 states </w:t>
+      </w:r>
+      <w:r>
+        <w:rPr>
+          <w:highlight w:val="cyan"/>
+        </w:rPr>
+        <w:t>(Table – 9;</w:t>
+      </w:r>
+      <w:r>
+        <w:rPr>
+          <w:highlight w:val="cyan"/>
+        </w:rPr>
         <w:tab/>
-        <w:t>Childhood Asthma incidence rate by state</w:t>
-      </w:r>
-      <w:r>
-        <w:t xml:space="preserve">). The aggregate national incidence rate across 2006-2010 </w:t>
-      </w:r>
-      <w:proofErr w:type="gramStart"/>
-      <w:r>
-        <w:t>( IR</w:t>
-      </w:r>
-      <w:proofErr w:type="gramEnd"/>
-      <w:r>
-        <w:t xml:space="preserve"> = 12.3 per 1,000) was used for states that did not have a childhood asthma incidence rate available.</w:t>
-      </w:r>
-    </w:p>
-    <w:p>
-      <w:r>
-        <w:t>#####################################################################################</w:t>
-      </w:r>
-    </w:p>
-    <w:p>
-      <w:r>
-        <w:lastRenderedPageBreak/>
+        <w:t>Childhood Asthma incidence rate by state)</w:t>
+      </w:r>
+      <w:r>
+        <w:t xml:space="preserve">. The </w:t>
+      </w:r>
+      <w:r>
+        <w:t>average</w:t>
+      </w:r>
+      <w:r>
+        <w:t xml:space="preserve"> national incidence rate across 2006-2010 </w:t>
+      </w:r>
+      <w:r>
+        <w:t>(IR</w:t>
+      </w:r>
+      <w:r>
+        <w:t xml:space="preserve"> = 12.</w:t>
+      </w:r>
+      <w:r>
+        <w:t>1</w:t>
+      </w:r>
+      <w:r>
+        <w:t xml:space="preserve"> per 1,000) was </w:t>
+      </w:r>
+      <w:r>
+        <w:t>assigned to</w:t>
+      </w:r>
+      <w:r>
+        <w:t xml:space="preserve"> states that did not have a </w:t>
+      </w:r>
+      <w:r>
+        <w:t xml:space="preserve">state-specific </w:t>
+      </w:r>
+      <w:r>
+        <w:t>incidence rate.</w:t>
+      </w:r>
+    </w:p>
+    <w:p>
+      <w:pPr>
+        <w:rPr>
+          <w:i/>
+          <w:iCs/>
+        </w:rPr>
+      </w:pPr>
+      <w:r>
+        <w:rPr>
+          <w:i/>
+          <w:iCs/>
+        </w:rPr>
         <w:t>NO</w:t>
       </w:r>
       <w:r>
         <w:rPr>
+          <w:i/>
+          <w:iCs/>
           <w:vertAlign w:val="subscript"/>
         </w:rPr>
         <w:t>2</w:t>
       </w:r>
       <w:r>
+        <w:rPr>
+          <w:i/>
+          <w:iCs/>
+        </w:rPr>
         <w:t xml:space="preserve"> exposure assessment</w:t>
       </w:r>
     </w:p>
@@ -423,7 +530,17 @@
     </w:p>
     <w:p/>
     <w:p>
-      <w:r>
+      <w:pPr>
+        <w:rPr>
+          <w:i/>
+          <w:iCs/>
+        </w:rPr>
+      </w:pPr>
+      <w:r>
+        <w:rPr>
+          <w:i/>
+          <w:iCs/>
+        </w:rPr>
         <w:t>Concentration-response function</w:t>
       </w:r>
     </w:p>
@@ -492,9 +609,18 @@
         <w:t>.</w:t>
       </w:r>
     </w:p>
-    <w:p/>
-    <w:p>
-      <w:r>
+    <w:p>
+      <w:pPr>
+        <w:rPr>
+          <w:i/>
+          <w:iCs/>
+        </w:rPr>
+      </w:pPr>
+      <w:r>
+        <w:rPr>
+          <w:i/>
+          <w:iCs/>
+        </w:rPr>
         <w:t>Burden of disease estimate</w:t>
       </w:r>
     </w:p>
@@ -726,9 +852,6 @@
       </w:r>
     </w:p>
     <w:p/>
-    <w:p/>
-    <w:p/>
-    <w:p/>
     <w:p>
       <w:pPr>
         <w:rPr>
@@ -741,37 +864,103 @@
           <w:b/>
           <w:bCs/>
         </w:rPr>
-        <w:lastRenderedPageBreak/>
         <w:t>Results</w:t>
       </w:r>
     </w:p>
     <w:p>
-      <w:r>
+      <w:pPr>
+        <w:rPr>
+          <w:i/>
+          <w:iCs/>
+        </w:rPr>
+      </w:pPr>
+      <w:r>
+        <w:rPr>
+          <w:i/>
+          <w:iCs/>
+        </w:rPr>
         <w:t>Asthma incident cases</w:t>
       </w:r>
     </w:p>
-    <w:p/>
-    <w:p>
-      <w:r>
-        <w:t>Attributable number of cases</w:t>
-      </w:r>
-    </w:p>
-    <w:p/>
-    <w:p>
-      <w:r>
-        <w:t>Attributable number of cases by living location</w:t>
-      </w:r>
-    </w:p>
-    <w:p/>
-    <w:p>
-      <w:r>
-        <w:t>Attributable number of cases by median household income</w:t>
-      </w:r>
-    </w:p>
-    <w:p>
+    <w:p>
+      <w:r>
+        <w:t xml:space="preserve">Using state-specific asthma incidence rates the estimated number of childhood asthma incident cases were 754,893 in 2010 </w:t>
+      </w:r>
+      <w:r>
+        <w:rPr>
+          <w:highlight w:val="cyan"/>
+        </w:rPr>
+        <w:t>(Table 3)</w:t>
+      </w:r>
+      <w:r>
+        <w:t xml:space="preserve">. </w:t>
+      </w:r>
+      <w:r>
+        <w:t xml:space="preserve">By living location 19% were in a rural area, while 9% and 72% lived </w:t>
+      </w:r>
+      <w:proofErr w:type="spellStart"/>
+      <w:r>
+        <w:t>ni</w:t>
+      </w:r>
+      <w:proofErr w:type="spellEnd"/>
+      <w:r>
+        <w:t xml:space="preserve"> an urban cluster and urbanized area, respectively. The largest percentage of childhood asthma cases lived in an income block group of $50,000 to &lt;$75,000.</w:t>
+      </w:r>
       <w:bookmarkStart w:id="0" w:name="_GoBack"/>
       <w:bookmarkEnd w:id="0"/>
-    </w:p>
+      <w:r>
+        <w:t xml:space="preserve"> </w:t>
+      </w:r>
+    </w:p>
+    <w:p/>
+    <w:p>
+      <w:pPr>
+        <w:rPr>
+          <w:i/>
+          <w:iCs/>
+        </w:rPr>
+      </w:pPr>
+      <w:r>
+        <w:rPr>
+          <w:i/>
+          <w:iCs/>
+        </w:rPr>
+        <w:t>Attributable number of cases</w:t>
+      </w:r>
+    </w:p>
+    <w:p/>
+    <w:p>
+      <w:pPr>
+        <w:rPr>
+          <w:i/>
+          <w:iCs/>
+        </w:rPr>
+      </w:pPr>
+      <w:r>
+        <w:rPr>
+          <w:i/>
+          <w:iCs/>
+        </w:rPr>
+        <w:t>Attributable number of cases by living location</w:t>
+      </w:r>
+    </w:p>
+    <w:p/>
+    <w:p>
+      <w:pPr>
+        <w:rPr>
+          <w:i/>
+          <w:iCs/>
+        </w:rPr>
+      </w:pPr>
+      <w:r>
+        <w:rPr>
+          <w:i/>
+          <w:iCs/>
+        </w:rPr>
+        <w:t>Attributable number of cases by median household income</w:t>
+      </w:r>
+    </w:p>
+    <w:p/>
     <w:p>
       <w:pPr>
         <w:rPr>

</xml_diff>

<commit_message>
Worked on results section and added discussion points.
</commit_message>
<xml_diff>
--- a/Results/Methods and Results Writeup.docx
+++ b/Results/Methods and Results Writeup.docx
@@ -1,6 +1,6 @@
 
 <file path=word/document.xml><?xml version="1.0" encoding="utf-8"?>
-<w:document xmlns:wpc="http://schemas.microsoft.com/office/word/2010/wordprocessingCanvas" xmlns:cx="http://schemas.microsoft.com/office/drawing/2014/chartex" xmlns:cx1="http://schemas.microsoft.com/office/drawing/2015/9/8/chartex" xmlns:cx2="http://schemas.microsoft.com/office/drawing/2015/10/21/chartex" xmlns:cx3="http://schemas.microsoft.com/office/drawing/2016/5/9/chartex" xmlns:cx4="http://schemas.microsoft.com/office/drawing/2016/5/10/chartex" xmlns:cx5="http://schemas.microsoft.com/office/drawing/2016/5/11/chartex" xmlns:cx6="http://schemas.microsoft.com/office/drawing/2016/5/12/chartex" xmlns:cx7="http://schemas.microsoft.com/office/drawing/2016/5/13/chartex" xmlns:cx8="http://schemas.microsoft.com/office/drawing/2016/5/14/chartex" xmlns:mc="http://schemas.openxmlformats.org/markup-compatibility/2006" xmlns:aink="http://schemas.microsoft.com/office/drawing/2016/ink" xmlns:am3d="http://schemas.microsoft.com/office/drawing/2017/model3d" xmlns:o="urn:schemas-microsoft-com:office:office" xmlns:r="http://schemas.openxmlformats.org/officeDocument/2006/relationships" xmlns:m="http://schemas.openxmlformats.org/officeDocument/2006/math" xmlns:v="urn:schemas-microsoft-com:vml" xmlns:wp14="http://schemas.microsoft.com/office/word/2010/wordprocessingDrawing" xmlns:wp="http://schemas.openxmlformats.org/drawingml/2006/wordprocessingDrawing" xmlns:w10="urn:schemas-microsoft-com:office:word" xmlns:w="http://schemas.openxmlformats.org/wordprocessingml/2006/main" xmlns:w14="http://schemas.microsoft.com/office/word/2010/wordml" xmlns:w15="http://schemas.microsoft.com/office/word/2012/wordml" xmlns:w16cid="http://schemas.microsoft.com/office/word/2016/wordml/cid" xmlns:w16se="http://schemas.microsoft.com/office/word/2015/wordml/symex" xmlns:wpg="http://schemas.microsoft.com/office/word/2010/wordprocessingGroup" xmlns:wpi="http://schemas.microsoft.com/office/word/2010/wordprocessingInk" xmlns:wne="http://schemas.microsoft.com/office/word/2006/wordml" xmlns:wps="http://schemas.microsoft.com/office/word/2010/wordprocessingShape" mc:Ignorable="w14 w15 w16se w16cid wp14">
+<w:document xmlns:wpc="http://schemas.microsoft.com/office/word/2010/wordprocessingCanvas" xmlns:cx="http://schemas.microsoft.com/office/drawing/2014/chartex" xmlns:cx1="http://schemas.microsoft.com/office/drawing/2015/9/8/chartex" xmlns:mc="http://schemas.openxmlformats.org/markup-compatibility/2006" xmlns:o="urn:schemas-microsoft-com:office:office" xmlns:r="http://schemas.openxmlformats.org/officeDocument/2006/relationships" xmlns:m="http://schemas.openxmlformats.org/officeDocument/2006/math" xmlns:v="urn:schemas-microsoft-com:vml" xmlns:wp14="http://schemas.microsoft.com/office/word/2010/wordprocessingDrawing" xmlns:wp="http://schemas.openxmlformats.org/drawingml/2006/wordprocessingDrawing" xmlns:w10="urn:schemas-microsoft-com:office:word" xmlns:w="http://schemas.openxmlformats.org/wordprocessingml/2006/main" xmlns:w14="http://schemas.microsoft.com/office/word/2010/wordml" xmlns:w15="http://schemas.microsoft.com/office/word/2012/wordml" xmlns:w16se="http://schemas.microsoft.com/office/word/2015/wordml/symex" xmlns:wpg="http://schemas.microsoft.com/office/word/2010/wordprocessingGroup" xmlns:wpi="http://schemas.microsoft.com/office/word/2010/wordprocessingInk" xmlns:wne="http://schemas.microsoft.com/office/word/2006/wordml" xmlns:wps="http://schemas.microsoft.com/office/word/2010/wordprocessingShape" mc:Ignorable="w14 w15 w16se wp14">
   <w:body>
     <w:p>
       <w:pPr>
@@ -69,7 +69,16 @@
         <w:fldChar w:fldCharType="end"/>
       </w:r>
       <w:r>
-        <w:t xml:space="preserve">. Each block included information on total population of children &lt;18 years, and whether the census block was designated as an urban or rural block. Median household income was available only for census block groups, which is a level higher than census block, divided into five categorized: &lt;$20,000, $20,000 to &lt;$35,000, $35,000 to &lt;$50,000, $50,000 to &lt;$75,000 and ≥$75,000. There were 2686 (0.04%) census blocks with missing median income data in 2010 which were excluded the analysis of median household income. Table 1 summarizes the geographical and </w:t>
+        <w:t xml:space="preserve">. Each block included information on total population of children &lt;18 years, and whether the census block was designated as an urban or rural block. Median household income was available only for census block groups, which is a level higher than census block, divided into five categorized: &lt;$20,000, $20,000 to &lt;$35,000, $35,000 to &lt;$50,000, $50,000 to &lt;$75,000 and ≥$75,000. There were 2686 (0.04%) census blocks with missing median income data in 2010 which were excluded the analysis of median household income. </w:t>
+      </w:r>
+      <w:r>
+        <w:rPr>
+          <w:highlight w:val="cyan"/>
+        </w:rPr>
+        <w:t>Table 1</w:t>
+      </w:r>
+      <w:r>
+        <w:t xml:space="preserve"> summarizes the geographical and </w:t>
       </w:r>
       <w:r>
         <w:t>demographic data.</w:t>
@@ -314,57 +323,6 @@
       </w:r>
     </w:p>
     <w:p>
-      <w:r>
-        <w:t xml:space="preserve">Childhood asthma incidence rate was estimated for 32 states </w:t>
-      </w:r>
-      <w:r>
-        <w:rPr>
-          <w:highlight w:val="cyan"/>
-        </w:rPr>
-        <w:t>(Table – 9;</w:t>
-      </w:r>
-      <w:r>
-        <w:rPr>
-          <w:highlight w:val="cyan"/>
-        </w:rPr>
-        <w:tab/>
-        <w:t>Childhood Asthma incidence rate by state)</w:t>
-      </w:r>
-      <w:r>
-        <w:t xml:space="preserve">. The </w:t>
-      </w:r>
-      <w:r>
-        <w:t>average</w:t>
-      </w:r>
-      <w:r>
-        <w:t xml:space="preserve"> national incidence rate across 2006-2010 </w:t>
-      </w:r>
-      <w:r>
-        <w:t>(IR</w:t>
-      </w:r>
-      <w:r>
-        <w:t xml:space="preserve"> = 12.</w:t>
-      </w:r>
-      <w:r>
-        <w:t>1</w:t>
-      </w:r>
-      <w:r>
-        <w:t xml:space="preserve"> per 1,000) was </w:t>
-      </w:r>
-      <w:r>
-        <w:t>assigned to</w:t>
-      </w:r>
-      <w:r>
-        <w:t xml:space="preserve"> states that did not have a </w:t>
-      </w:r>
-      <w:r>
-        <w:t xml:space="preserve">state-specific </w:t>
-      </w:r>
-      <w:r>
-        <w:t>incidence rate.</w:t>
-      </w:r>
-    </w:p>
-    <w:p>
       <w:pPr>
         <w:rPr>
           <w:i/>
@@ -546,6 +504,7 @@
     </w:p>
     <w:p>
       <w:r>
+        <w:lastRenderedPageBreak/>
         <w:t>We used a</w:t>
       </w:r>
       <w:r>
@@ -870,6 +829,52 @@
     <w:p>
       <w:pPr>
         <w:rPr>
+          <w:b/>
+          <w:bCs/>
+        </w:rPr>
+      </w:pPr>
+      <w:r>
+        <w:rPr>
+          <w:i/>
+          <w:iCs/>
+        </w:rPr>
+        <w:t>Asthma</w:t>
+      </w:r>
+      <w:r>
+        <w:rPr>
+          <w:i/>
+          <w:iCs/>
+        </w:rPr>
+        <w:t xml:space="preserve"> incidence rates</w:t>
+      </w:r>
+    </w:p>
+    <w:p>
+      <w:r>
+        <w:t xml:space="preserve">Childhood asthma incidence rate was estimated for 32 states </w:t>
+      </w:r>
+      <w:r>
+        <w:rPr>
+          <w:highlight w:val="cyan"/>
+        </w:rPr>
+        <w:t>(Table – 9;</w:t>
+      </w:r>
+      <w:r>
+        <w:rPr>
+          <w:highlight w:val="cyan"/>
+        </w:rPr>
+        <w:tab/>
+        <w:t>Childhood Asthma incidence rate by state)</w:t>
+      </w:r>
+      <w:r>
+        <w:t>. The average national incidence rate across 2006-2010 (IR = 12.1 per 1,000) was assigned to states that did not have a state-specific incidence rate.</w:t>
+      </w:r>
+      <w:r>
+        <w:t xml:space="preserve"> The state of Montana had the lowest childhood asthma incidence rate (IR = 4.3 per 1,000), while District of Columbia had the highest childhood asthma incidence rate (IR = 17.7 per 1,000).</w:t>
+      </w:r>
+    </w:p>
+    <w:p>
+      <w:pPr>
+        <w:rPr>
           <w:i/>
           <w:iCs/>
         </w:rPr>
@@ -896,71 +901,208 @@
         <w:t xml:space="preserve">. </w:t>
       </w:r>
       <w:r>
-        <w:t xml:space="preserve">By living location 19% were in a rural area, while 9% and 72% lived </w:t>
-      </w:r>
-      <w:proofErr w:type="spellStart"/>
-      <w:r>
-        <w:t>ni</w:t>
-      </w:r>
-      <w:proofErr w:type="spellEnd"/>
-      <w:r>
-        <w:t xml:space="preserve"> an urban cluster and urbanized area, respectively. The largest percentage of childhood asthma cases lived in an income block group of $50,000 to &lt;$75,000.</w:t>
-      </w:r>
+        <w:t>By living location</w:t>
+      </w:r>
+      <w:r>
+        <w:t xml:space="preserve">, </w:t>
+      </w:r>
+      <w:r>
+        <w:t xml:space="preserve">19% </w:t>
+      </w:r>
+      <w:r>
+        <w:t>lived</w:t>
+      </w:r>
+      <w:r>
+        <w:t xml:space="preserve"> in </w:t>
+      </w:r>
+      <w:r>
+        <w:t xml:space="preserve">a rural area, while 9% and 72% </w:t>
+      </w:r>
+      <w:r>
+        <w:t xml:space="preserve">lived </w:t>
+      </w:r>
+      <w:r>
+        <w:t xml:space="preserve">in an </w:t>
+      </w:r>
+      <w:r>
+        <w:t>urban cluster and urbanized area, respectively. The largest percentage of childhood asthma cases</w:t>
+      </w:r>
+      <w:r>
+        <w:t xml:space="preserve"> (28%)</w:t>
+      </w:r>
+      <w:r>
+        <w:t xml:space="preserve"> lived in an income block group of $50,000 to &lt;$75,000</w:t>
+      </w:r>
+      <w:r>
+        <w:t>, while the lowest percentage (4%) lived in the lowest income block group of &lt;$20,000</w:t>
+      </w:r>
+      <w:r>
+        <w:t>.</w:t>
+      </w:r>
+      <w:r>
+        <w:t xml:space="preserve"> </w:t>
+      </w:r>
+    </w:p>
+    <w:p/>
+    <w:p>
+      <w:pPr>
+        <w:rPr>
+          <w:i/>
+          <w:iCs/>
+        </w:rPr>
+      </w:pPr>
+      <w:r>
+        <w:rPr>
+          <w:i/>
+          <w:iCs/>
+        </w:rPr>
+        <w:lastRenderedPageBreak/>
+        <w:t>Attributable number of cases</w:t>
+      </w:r>
+      <w:r>
+        <w:rPr>
+          <w:i/>
+          <w:iCs/>
+        </w:rPr>
+        <w:t xml:space="preserve"> and fraction</w:t>
+      </w:r>
+    </w:p>
+    <w:p>
+      <w:r>
+        <w:t>On average, we estimated a total of 132,829 childhood asthma cases attributable to NO</w:t>
+      </w:r>
+      <w:r>
+        <w:rPr>
+          <w:vertAlign w:val="subscript"/>
+        </w:rPr>
+        <w:t>2</w:t>
+      </w:r>
+      <w:r>
+        <w:rPr>
+          <w:vertAlign w:val="subscript"/>
+        </w:rPr>
+        <w:t xml:space="preserve"> </w:t>
+      </w:r>
+      <w:r>
+        <w:t xml:space="preserve">exposure which accounted for 17.6% of all childhood asthma cases </w:t>
+      </w:r>
+      <w:r>
+        <w:rPr>
+          <w:highlight w:val="cyan"/>
+        </w:rPr>
+        <w:t>(Table 3)</w:t>
+      </w:r>
+      <w:r>
+        <w:t xml:space="preserve">. By living location, </w:t>
+      </w:r>
+      <w:r>
+        <w:t>urbanized</w:t>
+      </w:r>
+      <w:r>
+        <w:t xml:space="preserve"> areas had the largest number of attributable cases totaling 109,581 cases </w:t>
+      </w:r>
+      <w:r>
+        <w:t>and highest percentage of all asthma cases of 20.3%. R</w:t>
+      </w:r>
+      <w:r>
+        <w:t xml:space="preserve">ural areas </w:t>
+      </w:r>
+      <w:r>
+        <w:t xml:space="preserve">had </w:t>
+      </w:r>
+      <w:r>
+        <w:t xml:space="preserve">total of 13,951 cases </w:t>
+      </w:r>
+      <w:r>
+        <w:t>but accounting for</w:t>
+      </w:r>
+      <w:r>
+        <w:t xml:space="preserve"> </w:t>
+      </w:r>
+      <w:r>
+        <w:t>the east percentage of all asthma cases with 9.8%, while urban clusters had only 9,296 cases representing 13% of all asthma cases.</w:t>
+      </w:r>
+      <w:r>
+        <w:t xml:space="preserve"> By income, $50,000 to &lt;$75,000 had the largest number of cases attributable to NO</w:t>
+      </w:r>
+      <w:r>
+        <w:rPr>
+          <w:vertAlign w:val="subscript"/>
+        </w:rPr>
+        <w:t>2</w:t>
+      </w:r>
+      <w:r>
+        <w:t>, 37,559 cases accounting for 16.8% of all asthma cases. However, the income group with the largest percentage of asthma cases was the lowest income group &lt;$20,000, accounting for 20.8% of all asthma cases.</w:t>
+      </w:r>
+    </w:p>
+    <w:p>
+      <w:pPr>
+        <w:rPr>
+          <w:i/>
+          <w:iCs/>
+        </w:rPr>
+      </w:pPr>
+      <w:r>
+        <w:rPr>
+          <w:i/>
+          <w:iCs/>
+        </w:rPr>
+        <w:t>Comparison with the main paper</w:t>
+      </w:r>
+    </w:p>
+    <w:p>
+      <w:pPr>
+        <w:ind w:left="720"/>
+        <w:rPr>
+          <w:i/>
+          <w:iCs/>
+        </w:rPr>
+      </w:pPr>
+      <w:r>
+        <w:rPr>
+          <w:i/>
+          <w:iCs/>
+        </w:rPr>
+        <w:t>Overall estimates</w:t>
+      </w:r>
+    </w:p>
+    <w:p>
       <w:bookmarkStart w:id="0" w:name="_GoBack"/>
       <w:bookmarkEnd w:id="0"/>
-      <w:r>
-        <w:t xml:space="preserve"> </w:t>
+    </w:p>
+    <w:p>
+      <w:pPr>
+        <w:ind w:left="720"/>
+        <w:rPr>
+          <w:i/>
+          <w:iCs/>
+        </w:rPr>
+      </w:pPr>
+      <w:r>
+        <w:rPr>
+          <w:i/>
+          <w:iCs/>
+        </w:rPr>
+        <w:t xml:space="preserve">State </w:t>
+      </w:r>
+      <w:r>
+        <w:rPr>
+          <w:i/>
+          <w:iCs/>
+        </w:rPr>
+        <w:t>estimates</w:t>
       </w:r>
     </w:p>
     <w:p/>
-    <w:p>
-      <w:pPr>
-        <w:rPr>
-          <w:i/>
-          <w:iCs/>
-        </w:rPr>
-      </w:pPr>
-      <w:r>
-        <w:rPr>
-          <w:i/>
-          <w:iCs/>
-        </w:rPr>
-        <w:t>Attributable number of cases</w:t>
-      </w:r>
-    </w:p>
     <w:p/>
     <w:p>
-      <w:pPr>
-        <w:rPr>
-          <w:i/>
-          <w:iCs/>
-        </w:rPr>
-      </w:pPr>
-      <w:r>
-        <w:rPr>
-          <w:i/>
-          <w:iCs/>
-        </w:rPr>
-        <w:t>Attributable number of cases by living location</w:t>
-      </w:r>
-    </w:p>
-    <w:p/>
-    <w:p>
-      <w:pPr>
-        <w:rPr>
-          <w:i/>
-          <w:iCs/>
-        </w:rPr>
-      </w:pPr>
-      <w:r>
-        <w:rPr>
-          <w:i/>
-          <w:iCs/>
-        </w:rPr>
-        <w:t>Attributable number of cases by median household income</w:t>
-      </w:r>
-    </w:p>
-    <w:p/>
+      <w:r>
+        <w:rPr>
+          <w:highlight w:val="cyan"/>
+        </w:rPr>
+        <w:t>(Table 5)</w:t>
+      </w:r>
+    </w:p>
     <w:p>
       <w:pPr>
         <w:rPr>
@@ -974,6 +1116,81 @@
           <w:bCs/>
         </w:rPr>
         <w:t>Discussion (bullet points)</w:t>
+      </w:r>
+    </w:p>
+    <w:p>
+      <w:pPr>
+        <w:pStyle w:val="ListParagraph"/>
+        <w:numPr>
+          <w:ilvl w:val="0"/>
+          <w:numId w:val="1"/>
+        </w:numPr>
+      </w:pPr>
+      <w:r>
+        <w:t>Using state specific asthma incidence rates did not change the results much (within the range of the sensitivity analysis from the main paper)</w:t>
+      </w:r>
+    </w:p>
+    <w:p>
+      <w:pPr>
+        <w:pStyle w:val="ListParagraph"/>
+        <w:numPr>
+          <w:ilvl w:val="0"/>
+          <w:numId w:val="1"/>
+        </w:numPr>
+      </w:pPr>
+      <w:r>
+        <w:t xml:space="preserve">The state specific total number of asthma cases and attributable cases changed when applying state specific </w:t>
+      </w:r>
+      <w:r>
+        <w:t>incidence</w:t>
+      </w:r>
+      <w:r>
+        <w:t xml:space="preserve"> rates </w:t>
+      </w:r>
+      <w:r>
+        <w:rPr>
+          <w:highlight w:val="cyan"/>
+        </w:rPr>
+        <w:t>(T</w:t>
+      </w:r>
+      <w:r>
+        <w:rPr>
+          <w:highlight w:val="cyan"/>
+        </w:rPr>
+        <w:t>able X “in excel format</w:t>
+      </w:r>
+      <w:r>
+        <w:rPr>
+          <w:highlight w:val="cyan"/>
+        </w:rPr>
+        <w:t>)</w:t>
+      </w:r>
+    </w:p>
+    <w:p>
+      <w:pPr>
+        <w:pStyle w:val="ListParagraph"/>
+        <w:numPr>
+          <w:ilvl w:val="0"/>
+          <w:numId w:val="1"/>
+        </w:numPr>
+      </w:pPr>
+      <w:r>
+        <w:t xml:space="preserve">The state-specific attributable fractions did not change. The reason is that the incident rate is applied </w:t>
+      </w:r>
+      <w:r>
+        <w:t>uniformly across the state (spatially), thus the total asthma cases and total attributable cases will change with equal proportion when applying the new asthma incidence rate. Had we applied an incidence rate based on other factors like age, gender, race, income group, then the attributable fraction across the state would differ since the change won’t in incidence rate won’t be uniform within the state.</w:t>
+      </w:r>
+    </w:p>
+    <w:p>
+      <w:pPr>
+        <w:pStyle w:val="ListParagraph"/>
+        <w:numPr>
+          <w:ilvl w:val="0"/>
+          <w:numId w:val="1"/>
+        </w:numPr>
+      </w:pPr>
+      <w:r>
+        <w:t>The percentage of all asthma cases has a J shaped distribution. The lowest income group had the highest % then drops and rises again with the highest income group.</w:t>
       </w:r>
     </w:p>
     <w:p/>
@@ -983,25 +1200,6 @@
     <w:p/>
     <w:p/>
     <w:p/>
-    <w:p/>
-    <w:p/>
-    <w:p/>
-    <w:p/>
-    <w:p/>
-    <w:p/>
-    <w:p/>
-    <w:p/>
-    <w:p/>
-    <w:p/>
-    <w:p/>
-    <w:p/>
-    <w:p/>
-    <w:p/>
-    <w:p/>
-    <w:p/>
-    <w:p/>
-    <w:p/>
-    <w:p/>
     <w:p>
       <w:pPr>
         <w:pStyle w:val="EndNoteBibliography"/>
@@ -1058,7 +1256,7 @@
       <w:r>
         <w:t xml:space="preserve">. Retrieved from </w:t>
       </w:r>
-      <w:hyperlink r:id="rId4" w:history="1">
+      <w:hyperlink r:id="rId5" w:history="1">
         <w:r>
           <w:rPr>
             <w:rStyle w:val="Hyperlink"/>
@@ -1155,7 +1353,7 @@
       <w:r>
         <w:t xml:space="preserve">. Retrieved from </w:t>
       </w:r>
-      <w:hyperlink r:id="rId5" w:history="1">
+      <w:hyperlink r:id="rId6" w:history="1">
         <w:r>
           <w:rPr>
             <w:rStyle w:val="Hyperlink"/>
@@ -1197,8 +1395,128 @@
 </w:document>
 </file>
 
+<file path=word/numbering.xml><?xml version="1.0" encoding="utf-8"?>
+<w:numbering xmlns:wpc="http://schemas.microsoft.com/office/word/2010/wordprocessingCanvas" xmlns:cx="http://schemas.microsoft.com/office/drawing/2014/chartex" xmlns:cx1="http://schemas.microsoft.com/office/drawing/2015/9/8/chartex" xmlns:mc="http://schemas.openxmlformats.org/markup-compatibility/2006" xmlns:o="urn:schemas-microsoft-com:office:office" xmlns:r="http://schemas.openxmlformats.org/officeDocument/2006/relationships" xmlns:m="http://schemas.openxmlformats.org/officeDocument/2006/math" xmlns:v="urn:schemas-microsoft-com:vml" xmlns:wp14="http://schemas.microsoft.com/office/word/2010/wordprocessingDrawing" xmlns:wp="http://schemas.openxmlformats.org/drawingml/2006/wordprocessingDrawing" xmlns:w10="urn:schemas-microsoft-com:office:word" xmlns:w="http://schemas.openxmlformats.org/wordprocessingml/2006/main" xmlns:w14="http://schemas.microsoft.com/office/word/2010/wordml" xmlns:w15="http://schemas.microsoft.com/office/word/2012/wordml" xmlns:w16se="http://schemas.microsoft.com/office/word/2015/wordml/symex" xmlns:wpg="http://schemas.microsoft.com/office/word/2010/wordprocessingGroup" xmlns:wpi="http://schemas.microsoft.com/office/word/2010/wordprocessingInk" xmlns:wne="http://schemas.microsoft.com/office/word/2006/wordml" xmlns:wps="http://schemas.microsoft.com/office/word/2010/wordprocessingShape" mc:Ignorable="w14 w15 w16se wp14">
+  <w:abstractNum w:abstractNumId="0" w15:restartNumberingAfterBreak="0">
+    <w:nsid w:val="64D3371C"/>
+    <w:multiLevelType w:val="hybridMultilevel"/>
+    <w:tmpl w:val="B7F85DB4"/>
+    <w:lvl w:ilvl="0" w:tplc="03CAC6BC">
+      <w:numFmt w:val="bullet"/>
+      <w:lvlText w:val=""/>
+      <w:lvlJc w:val="left"/>
+      <w:pPr>
+        <w:ind w:left="720" w:hanging="360"/>
+      </w:pPr>
+      <w:rPr>
+        <w:rFonts w:ascii="Symbol" w:eastAsiaTheme="minorHAnsi" w:hAnsi="Symbol" w:cstheme="minorBidi" w:hint="default"/>
+      </w:rPr>
+    </w:lvl>
+    <w:lvl w:ilvl="1" w:tplc="04090003" w:tentative="1">
+      <w:start w:val="1"/>
+      <w:numFmt w:val="bullet"/>
+      <w:lvlText w:val="o"/>
+      <w:lvlJc w:val="left"/>
+      <w:pPr>
+        <w:ind w:left="1440" w:hanging="360"/>
+      </w:pPr>
+      <w:rPr>
+        <w:rFonts w:ascii="Courier New" w:hAnsi="Courier New" w:cs="Courier New" w:hint="default"/>
+      </w:rPr>
+    </w:lvl>
+    <w:lvl w:ilvl="2" w:tplc="04090005" w:tentative="1">
+      <w:start w:val="1"/>
+      <w:numFmt w:val="bullet"/>
+      <w:lvlText w:val=""/>
+      <w:lvlJc w:val="left"/>
+      <w:pPr>
+        <w:ind w:left="2160" w:hanging="360"/>
+      </w:pPr>
+      <w:rPr>
+        <w:rFonts w:ascii="Wingdings" w:hAnsi="Wingdings" w:hint="default"/>
+      </w:rPr>
+    </w:lvl>
+    <w:lvl w:ilvl="3" w:tplc="04090001" w:tentative="1">
+      <w:start w:val="1"/>
+      <w:numFmt w:val="bullet"/>
+      <w:lvlText w:val=""/>
+      <w:lvlJc w:val="left"/>
+      <w:pPr>
+        <w:ind w:left="2880" w:hanging="360"/>
+      </w:pPr>
+      <w:rPr>
+        <w:rFonts w:ascii="Symbol" w:hAnsi="Symbol" w:hint="default"/>
+      </w:rPr>
+    </w:lvl>
+    <w:lvl w:ilvl="4" w:tplc="04090003" w:tentative="1">
+      <w:start w:val="1"/>
+      <w:numFmt w:val="bullet"/>
+      <w:lvlText w:val="o"/>
+      <w:lvlJc w:val="left"/>
+      <w:pPr>
+        <w:ind w:left="3600" w:hanging="360"/>
+      </w:pPr>
+      <w:rPr>
+        <w:rFonts w:ascii="Courier New" w:hAnsi="Courier New" w:cs="Courier New" w:hint="default"/>
+      </w:rPr>
+    </w:lvl>
+    <w:lvl w:ilvl="5" w:tplc="04090005" w:tentative="1">
+      <w:start w:val="1"/>
+      <w:numFmt w:val="bullet"/>
+      <w:lvlText w:val=""/>
+      <w:lvlJc w:val="left"/>
+      <w:pPr>
+        <w:ind w:left="4320" w:hanging="360"/>
+      </w:pPr>
+      <w:rPr>
+        <w:rFonts w:ascii="Wingdings" w:hAnsi="Wingdings" w:hint="default"/>
+      </w:rPr>
+    </w:lvl>
+    <w:lvl w:ilvl="6" w:tplc="04090001" w:tentative="1">
+      <w:start w:val="1"/>
+      <w:numFmt w:val="bullet"/>
+      <w:lvlText w:val=""/>
+      <w:lvlJc w:val="left"/>
+      <w:pPr>
+        <w:ind w:left="5040" w:hanging="360"/>
+      </w:pPr>
+      <w:rPr>
+        <w:rFonts w:ascii="Symbol" w:hAnsi="Symbol" w:hint="default"/>
+      </w:rPr>
+    </w:lvl>
+    <w:lvl w:ilvl="7" w:tplc="04090003" w:tentative="1">
+      <w:start w:val="1"/>
+      <w:numFmt w:val="bullet"/>
+      <w:lvlText w:val="o"/>
+      <w:lvlJc w:val="left"/>
+      <w:pPr>
+        <w:ind w:left="5760" w:hanging="360"/>
+      </w:pPr>
+      <w:rPr>
+        <w:rFonts w:ascii="Courier New" w:hAnsi="Courier New" w:cs="Courier New" w:hint="default"/>
+      </w:rPr>
+    </w:lvl>
+    <w:lvl w:ilvl="8" w:tplc="04090005" w:tentative="1">
+      <w:start w:val="1"/>
+      <w:numFmt w:val="bullet"/>
+      <w:lvlText w:val=""/>
+      <w:lvlJc w:val="left"/>
+      <w:pPr>
+        <w:ind w:left="6480" w:hanging="360"/>
+      </w:pPr>
+      <w:rPr>
+        <w:rFonts w:ascii="Wingdings" w:hAnsi="Wingdings" w:hint="default"/>
+      </w:rPr>
+    </w:lvl>
+  </w:abstractNum>
+  <w:num w:numId="1">
+    <w:abstractNumId w:val="0"/>
+  </w:num>
+</w:numbering>
+</file>
+
 <file path=word/styles.xml><?xml version="1.0" encoding="utf-8"?>
-<w:styles xmlns:mc="http://schemas.openxmlformats.org/markup-compatibility/2006" xmlns:r="http://schemas.openxmlformats.org/officeDocument/2006/relationships" xmlns:w="http://schemas.openxmlformats.org/wordprocessingml/2006/main" xmlns:w14="http://schemas.microsoft.com/office/word/2010/wordml" xmlns:w15="http://schemas.microsoft.com/office/word/2012/wordml" xmlns:w16cid="http://schemas.microsoft.com/office/word/2016/wordml/cid" xmlns:w16se="http://schemas.microsoft.com/office/word/2015/wordml/symex" mc:Ignorable="w14 w15 w16se w16cid">
+<w:styles xmlns:mc="http://schemas.openxmlformats.org/markup-compatibility/2006" xmlns:r="http://schemas.openxmlformats.org/officeDocument/2006/relationships" xmlns:w="http://schemas.openxmlformats.org/wordprocessingml/2006/main" xmlns:w14="http://schemas.microsoft.com/office/word/2010/wordml" xmlns:w15="http://schemas.microsoft.com/office/word/2012/wordml" xmlns:w16se="http://schemas.microsoft.com/office/word/2015/wordml/symex" mc:Ignorable="w14 w15 w16se">
   <w:docDefaults>
     <w:rPrDefault>
       <w:rPr>
@@ -1214,7 +1532,7 @@
       </w:pPr>
     </w:pPrDefault>
   </w:docDefaults>
-  <w:latentStyles w:defLockedState="0" w:defUIPriority="99" w:defSemiHidden="0" w:defUnhideWhenUsed="0" w:defQFormat="0" w:count="376">
+  <w:latentStyles w:defLockedState="0" w:defUIPriority="99" w:defSemiHidden="0" w:defUnhideWhenUsed="0" w:defQFormat="0" w:count="371">
     <w:lsdException w:name="Normal" w:uiPriority="0" w:qFormat="1"/>
     <w:lsdException w:name="heading 1" w:uiPriority="9" w:qFormat="1"/>
     <w:lsdException w:name="heading 2" w:semiHidden="1" w:uiPriority="9" w:unhideWhenUsed="1" w:qFormat="1"/>
@@ -1586,16 +1904,11 @@
     <w:lsdException w:name="List Table 5 Dark Accent 6" w:uiPriority="50"/>
     <w:lsdException w:name="List Table 6 Colorful Accent 6" w:uiPriority="51"/>
     <w:lsdException w:name="List Table 7 Colorful Accent 6" w:uiPriority="52"/>
-    <w:lsdException w:name="Mention" w:semiHidden="1" w:unhideWhenUsed="1"/>
-    <w:lsdException w:name="Smart Hyperlink" w:semiHidden="1" w:unhideWhenUsed="1"/>
-    <w:lsdException w:name="Hashtag" w:semiHidden="1" w:unhideWhenUsed="1"/>
-    <w:lsdException w:name="Unresolved Mention" w:semiHidden="1" w:unhideWhenUsed="1"/>
-    <w:lsdException w:name="Smart Link" w:semiHidden="1" w:unhideWhenUsed="1"/>
   </w:latentStyles>
   <w:style w:type="paragraph" w:default="1" w:styleId="Normal">
     <w:name w:val="Normal"/>
     <w:qFormat/>
-    <w:rsid w:val="007820C3"/>
+    <w:rsid w:val="00C303CF"/>
   </w:style>
   <w:style w:type="character" w:default="1" w:styleId="DefaultParagraphFont">
     <w:name w:val="Default Paragraph Font"/>
@@ -1682,7 +1995,7 @@
       <w:u w:val="single"/>
     </w:rPr>
   </w:style>
-  <w:style w:type="character" w:styleId="UnresolvedMention">
+  <w:style w:type="character" w:customStyle="1" w:styleId="UnresolvedMention">
     <w:name w:val="Unresolved Mention"/>
     <w:basedOn w:val="DefaultParagraphFont"/>
     <w:uiPriority w:val="99"/>
@@ -1693,6 +2006,17 @@
       <w:color w:val="605E5C"/>
       <w:shd w:val="clear" w:color="auto" w:fill="E1DFDD"/>
     </w:rPr>
+  </w:style>
+  <w:style w:type="paragraph" w:styleId="ListParagraph">
+    <w:name w:val="List Paragraph"/>
+    <w:basedOn w:val="Normal"/>
+    <w:uiPriority w:val="34"/>
+    <w:qFormat/>
+    <w:rsid w:val="00EC7CC3"/>
+    <w:pPr>
+      <w:ind w:left="720"/>
+      <w:contextualSpacing/>
+    </w:pPr>
   </w:style>
 </w:styles>
 </file>

</xml_diff>

<commit_message>
Updated results and plots
</commit_message>
<xml_diff>
--- a/Results/Methods and Results Writeup.docx
+++ b/Results/Methods and Results Writeup.docx
@@ -1054,46 +1054,162 @@
           <w:i/>
           <w:iCs/>
         </w:rPr>
-        <w:t>Overall estimates</w:t>
-      </w:r>
-    </w:p>
-    <w:p>
-      <w:r>
-        <w:t xml:space="preserve">Using state-specific asthma incidence rates the overall number of cases reduced by 40,041 cases or a 5% reduction, compared to the main paper while the total attributable cases reduced by 9,103 cases or 6.4%. </w:t>
-      </w:r>
-    </w:p>
-    <w:p>
-      <w:r>
-        <w:t xml:space="preserve">By living location, </w:t>
-      </w:r>
+        <w:t>Comparing total asthma cases</w:t>
+      </w:r>
+    </w:p>
+    <w:p>
+      <w:r>
+        <w:t xml:space="preserve">Using state-specific asthma incidence rates the overall number of cases reduced by </w:t>
+      </w:r>
+      <w:r>
+        <w:t xml:space="preserve">an average of </w:t>
+      </w:r>
+      <w:r>
+        <w:t xml:space="preserve">40,041 </w:t>
+      </w:r>
+      <w:r>
+        <w:t xml:space="preserve">(5%) </w:t>
+      </w:r>
+      <w:r>
+        <w:t>cases, compared to the main paper</w:t>
+      </w:r>
+      <w:r>
+        <w:t xml:space="preserve"> </w:t>
+      </w:r>
+      <w:r>
+        <w:rPr>
+          <w:highlight w:val="cyan"/>
+        </w:rPr>
+        <w:t>(Table 5)</w:t>
+      </w:r>
+      <w:r>
+        <w:t xml:space="preserve">. By living location, the largest reduction was among urban clusters with a decrease by 4,204 (5.6%) cases followed by urbanized areas which reduced by 29,926 (5.2%) cases. By income group, the largest decrease in the number of cases was among the highest income groups by 13,123 (6.8%) cases, while the least decrease was among the lowest income group by 168 (0.6%) cases. </w:t>
+      </w:r>
+    </w:p>
+    <w:p>
+      <w:pPr>
+        <w:ind w:left="720"/>
+        <w:rPr>
+          <w:i/>
+          <w:iCs/>
+        </w:rPr>
+      </w:pPr>
+      <w:r>
+        <w:rPr>
+          <w:i/>
+          <w:iCs/>
+        </w:rPr>
+        <w:t xml:space="preserve">Comparing </w:t>
+      </w:r>
+      <w:r>
+        <w:rPr>
+          <w:i/>
+          <w:iCs/>
+        </w:rPr>
+        <w:t>attributable cases</w:t>
+      </w:r>
+    </w:p>
+    <w:p>
+      <w:r>
+        <w:t>T</w:t>
+      </w:r>
+      <w:r>
+        <w:t>he total attributable cases reduced by 9,103 (6.4%) cases</w:t>
+      </w:r>
+      <w:r>
+        <w:t xml:space="preserve"> when compared to the main paper </w:t>
+      </w:r>
+      <w:r>
+        <w:rPr>
+          <w:highlight w:val="cyan"/>
+        </w:rPr>
+        <w:t>(Table 5)</w:t>
+      </w:r>
+      <w:r>
+        <w:t>. By living location, urbanized areas had the largest reduction of 8,040 (6.8%) cases while rural areas had the least reduction by 514 (3.6%) cases attributable to NO</w:t>
+      </w:r>
+      <w:r>
+        <w:rPr>
+          <w:vertAlign w:val="subscript"/>
+        </w:rPr>
+        <w:t>2</w:t>
+      </w:r>
+      <w:r>
+        <w:t xml:space="preserve"> exposure. By income group, the highest income group also had the largest decrease in attributable cases by 2.994 (8.5%) and the lowest income group had the least decrease by 58 (1%) cases.</w:t>
+      </w:r>
+    </w:p>
+    <w:p>
+      <w:pPr>
+        <w:ind w:left="720"/>
+        <w:rPr>
+          <w:i/>
+          <w:iCs/>
+        </w:rPr>
+      </w:pPr>
+      <w:r>
+        <w:rPr>
+          <w:i/>
+          <w:iCs/>
+        </w:rPr>
+        <w:t xml:space="preserve">Comparing attributable </w:t>
+      </w:r>
+      <w:r>
+        <w:rPr>
+          <w:i/>
+          <w:iCs/>
+        </w:rPr>
+        <w:t>fractions</w:t>
+      </w:r>
+    </w:p>
+    <w:p>
+      <w:r>
+        <w:t xml:space="preserve">The overall attributable fraction reduced </w:t>
+      </w:r>
+      <w:r>
+        <w:t xml:space="preserve">1.4% with urbanized areas having the largest reduction by 1.7% in terms of living location. In terms of income group the largest reduction was 1.8% for both %50,000 to &lt;$75,000 and </w:t>
+      </w:r>
+      <w:r>
+        <w:t>≥</w:t>
+      </w:r>
+      <w:r>
+        <w:t xml:space="preserve">$75,000 </w:t>
+      </w:r>
+      <w:r>
+        <w:rPr>
+          <w:highlight w:val="cyan"/>
+        </w:rPr>
+        <w:t>(Table 6)</w:t>
+      </w:r>
+      <w:r>
+        <w:t>.</w:t>
+      </w:r>
+    </w:p>
+    <w:p>
+      <w:pPr>
+        <w:ind w:left="720"/>
+        <w:rPr>
+          <w:i/>
+          <w:iCs/>
+        </w:rPr>
+      </w:pPr>
+      <w:r>
+        <w:rPr>
+          <w:i/>
+          <w:iCs/>
+        </w:rPr>
+        <w:t xml:space="preserve">State </w:t>
+      </w:r>
+      <w:r>
+        <w:rPr>
+          <w:i/>
+          <w:iCs/>
+        </w:rPr>
+        <w:t>estimates</w:t>
+      </w:r>
+    </w:p>
+    <w:p>
       <w:bookmarkStart w:id="0" w:name="_GoBack"/>
       <w:bookmarkEnd w:id="0"/>
-      <w:r>
-        <w:t xml:space="preserve"> </w:t>
-      </w:r>
-    </w:p>
-    <w:p>
-      <w:pPr>
-        <w:ind w:left="720"/>
-        <w:rPr>
-          <w:i/>
-          <w:iCs/>
-        </w:rPr>
-      </w:pPr>
-      <w:r>
-        <w:rPr>
-          <w:i/>
-          <w:iCs/>
-        </w:rPr>
-        <w:t xml:space="preserve">State </w:t>
-      </w:r>
-      <w:r>
-        <w:rPr>
-          <w:i/>
-          <w:iCs/>
-        </w:rPr>
-        <w:t>estimates</w:t>
-      </w:r>
     </w:p>
     <w:p/>
     <w:p/>
@@ -1141,6 +1257,7 @@
         </w:numPr>
       </w:pPr>
       <w:r>
+        <w:lastRenderedPageBreak/>
         <w:t xml:space="preserve">The state specific total number of asthma cases and attributable cases changed when applying state specific </w:t>
       </w:r>
       <w:r>
@@ -1910,7 +2027,7 @@
   <w:style w:type="paragraph" w:default="1" w:styleId="Normal">
     <w:name w:val="Normal"/>
     <w:qFormat/>
-    <w:rsid w:val="00C303CF"/>
+    <w:rsid w:val="007D65A9"/>
   </w:style>
   <w:style w:type="character" w:default="1" w:styleId="DefaultParagraphFont">
     <w:name w:val="Default Paragraph Font"/>

</xml_diff>

<commit_message>
Added the leafelt script with adjustments inlcluding removing 2000 references. Still needs working on. Completed the 500 tables data
</commit_message>
<xml_diff>
--- a/Results/Methods and Results Writeup.docx
+++ b/Results/Methods and Results Writeup.docx
@@ -20,14 +20,6 @@
     <w:p>
       <w:pPr>
         <w:rPr>
-          <w:b/>
-          <w:bCs/>
-        </w:rPr>
-      </w:pPr>
-    </w:p>
-    <w:p>
-      <w:pPr>
-        <w:rPr>
           <w:i/>
           <w:iCs/>
         </w:rPr>
@@ -486,7 +478,6 @@
         <w:t xml:space="preserve"> </w:t>
       </w:r>
     </w:p>
-    <w:p/>
     <w:p>
       <w:pPr>
         <w:rPr>
@@ -504,82 +495,82 @@
     </w:p>
     <w:p>
       <w:r>
+        <w:t>We used a</w:t>
+      </w:r>
+      <w:r>
+        <w:t xml:space="preserve"> concentration</w:t>
+      </w:r>
+      <w:r>
+        <w:t>-response function (CRF) of 1.05 (95% CI = 1.02-1.07) per 4ug/m</w:t>
+      </w:r>
+      <w:r>
+        <w:rPr>
+          <w:vertAlign w:val="superscript"/>
+        </w:rPr>
+        <w:t>3</w:t>
+      </w:r>
+      <w:r>
+        <w:rPr>
+          <w:vertAlign w:val="superscript"/>
+        </w:rPr>
+        <w:t xml:space="preserve"> </w:t>
+      </w:r>
+      <w:r>
+        <w:t>of NO</w:t>
+      </w:r>
+      <w:r>
+        <w:rPr>
+          <w:vertAlign w:val="subscript"/>
+        </w:rPr>
+        <w:t>2</w:t>
+      </w:r>
+      <w:r>
+        <w:t>. The CRF was obtained from a meta-analysis</w:t>
+      </w:r>
+      <w:r>
+        <w:t xml:space="preserve"> of 20</w:t>
+      </w:r>
+      <w:r>
+        <w:t xml:space="preserve"> </w:t>
+      </w:r>
+      <w:r>
+        <w:t xml:space="preserve">studies examining the association between exposure to traffic-related air pollution (TRAP) and risk of developing asthma among children </w:t>
+      </w:r>
+      <w:r>
+        <w:fldChar w:fldCharType="begin"/>
+      </w:r>
+      <w:r>
+        <w:instrText xml:space="preserve"> ADDIN EN.CITE &lt;EndNote&gt;&lt;Cite&gt;&lt;Author&gt;Khreis&lt;/Author&gt;&lt;Year&gt;2017&lt;/Year&gt;&lt;RecNum&gt;7&lt;/RecNum&gt;&lt;DisplayText&gt;(Khreis et al., 2017)&lt;/DisplayText&gt;&lt;record&gt;&lt;rec-number&gt;7&lt;/rec-number&gt;&lt;foreign-keys&gt;&lt;key app="EN" db-id="evw2p02sutp5syer99qvsfw5tzza0fsxf22e" timestamp="1544715291"&gt;7&lt;/key&gt;&lt;/foreign-keys&gt;&lt;ref-type name="Journal Article"&gt;17&lt;/ref-type&gt;&lt;contributors&gt;&lt;authors&gt;&lt;author&gt;Khreis, Haneen&lt;/author&gt;&lt;author&gt;Kelly, Charlotte&lt;/author&gt;&lt;author&gt;Tate, James&lt;/author&gt;&lt;author&gt;Parslow, Roger&lt;/author&gt;&lt;author&gt;Lucas, Karen&lt;/author&gt;&lt;author&gt;Nieuwenhuijsen, Mark&lt;/author&gt;&lt;/authors&gt;&lt;/contributors&gt;&lt;titles&gt;&lt;title&gt;Exposure to traffic-related air pollution and risk of development of childhood asthma: a systematic review and meta-analysis&lt;/title&gt;&lt;secondary-title&gt;Environment international&lt;/secondary-title&gt;&lt;/titles&gt;&lt;periodical&gt;&lt;full-title&gt;Environment international&lt;/full-title&gt;&lt;/periodical&gt;&lt;pages&gt;1-31&lt;/pages&gt;&lt;volume&gt;100&lt;/volume&gt;&lt;dates&gt;&lt;year&gt;2017&lt;/year&gt;&lt;/dates&gt;&lt;isbn&gt;0160-4120&lt;/isbn&gt;&lt;urls&gt;&lt;/urls&gt;&lt;/record&gt;&lt;/Cite&gt;&lt;/EndNote&gt;</w:instrText>
+      </w:r>
+      <w:r>
+        <w:fldChar w:fldCharType="separate"/>
+      </w:r>
+      <w:r>
+        <w:rPr>
+          <w:noProof/>
+        </w:rPr>
+        <w:t>(Khreis et al., 2017)</w:t>
+      </w:r>
+      <w:r>
+        <w:fldChar w:fldCharType="end"/>
+      </w:r>
+      <w:r>
+        <w:t>.</w:t>
+      </w:r>
+    </w:p>
+    <w:p>
+      <w:pPr>
+        <w:rPr>
+          <w:i/>
+          <w:iCs/>
+        </w:rPr>
+      </w:pPr>
+      <w:r>
+        <w:rPr>
+          <w:i/>
+          <w:iCs/>
+        </w:rPr>
         <w:lastRenderedPageBreak/>
-        <w:t>We used a</w:t>
-      </w:r>
-      <w:r>
-        <w:t xml:space="preserve"> concentration</w:t>
-      </w:r>
-      <w:r>
-        <w:t>-response function (CRF) of 1.05 (95% CI = 1.02-1.07) per 4ug/m</w:t>
-      </w:r>
-      <w:r>
-        <w:rPr>
-          <w:vertAlign w:val="superscript"/>
-        </w:rPr>
-        <w:t>3</w:t>
-      </w:r>
-      <w:r>
-        <w:rPr>
-          <w:vertAlign w:val="superscript"/>
-        </w:rPr>
-        <w:t xml:space="preserve"> </w:t>
-      </w:r>
-      <w:r>
-        <w:t>of NO</w:t>
-      </w:r>
-      <w:r>
-        <w:rPr>
-          <w:vertAlign w:val="subscript"/>
-        </w:rPr>
-        <w:t>2</w:t>
-      </w:r>
-      <w:r>
-        <w:t>. The CRF was obtained from a meta-analysis</w:t>
-      </w:r>
-      <w:r>
-        <w:t xml:space="preserve"> of 20</w:t>
-      </w:r>
-      <w:r>
-        <w:t xml:space="preserve"> </w:t>
-      </w:r>
-      <w:r>
-        <w:t xml:space="preserve">studies examining the association between exposure to traffic-related air pollution (TRAP) and risk of developing asthma among children </w:t>
-      </w:r>
-      <w:r>
-        <w:fldChar w:fldCharType="begin"/>
-      </w:r>
-      <w:r>
-        <w:instrText xml:space="preserve"> ADDIN EN.CITE &lt;EndNote&gt;&lt;Cite&gt;&lt;Author&gt;Khreis&lt;/Author&gt;&lt;Year&gt;2017&lt;/Year&gt;&lt;RecNum&gt;7&lt;/RecNum&gt;&lt;DisplayText&gt;(Khreis et al., 2017)&lt;/DisplayText&gt;&lt;record&gt;&lt;rec-number&gt;7&lt;/rec-number&gt;&lt;foreign-keys&gt;&lt;key app="EN" db-id="evw2p02sutp5syer99qvsfw5tzza0fsxf22e" timestamp="1544715291"&gt;7&lt;/key&gt;&lt;/foreign-keys&gt;&lt;ref-type name="Journal Article"&gt;17&lt;/ref-type&gt;&lt;contributors&gt;&lt;authors&gt;&lt;author&gt;Khreis, Haneen&lt;/author&gt;&lt;author&gt;Kelly, Charlotte&lt;/author&gt;&lt;author&gt;Tate, James&lt;/author&gt;&lt;author&gt;Parslow, Roger&lt;/author&gt;&lt;author&gt;Lucas, Karen&lt;/author&gt;&lt;author&gt;Nieuwenhuijsen, Mark&lt;/author&gt;&lt;/authors&gt;&lt;/contributors&gt;&lt;titles&gt;&lt;title&gt;Exposure to traffic-related air pollution and risk of development of childhood asthma: a systematic review and meta-analysis&lt;/title&gt;&lt;secondary-title&gt;Environment international&lt;/secondary-title&gt;&lt;/titles&gt;&lt;periodical&gt;&lt;full-title&gt;Environment international&lt;/full-title&gt;&lt;/periodical&gt;&lt;pages&gt;1-31&lt;/pages&gt;&lt;volume&gt;100&lt;/volume&gt;&lt;dates&gt;&lt;year&gt;2017&lt;/year&gt;&lt;/dates&gt;&lt;isbn&gt;0160-4120&lt;/isbn&gt;&lt;urls&gt;&lt;/urls&gt;&lt;/record&gt;&lt;/Cite&gt;&lt;/EndNote&gt;</w:instrText>
-      </w:r>
-      <w:r>
-        <w:fldChar w:fldCharType="separate"/>
-      </w:r>
-      <w:r>
-        <w:rPr>
-          <w:noProof/>
-        </w:rPr>
-        <w:t>(Khreis et al., 2017)</w:t>
-      </w:r>
-      <w:r>
-        <w:fldChar w:fldCharType="end"/>
-      </w:r>
-      <w:r>
-        <w:t>.</w:t>
-      </w:r>
-    </w:p>
-    <w:p>
-      <w:pPr>
-        <w:rPr>
-          <w:i/>
-          <w:iCs/>
-        </w:rPr>
-      </w:pPr>
-      <w:r>
-        <w:rPr>
-          <w:i/>
-          <w:iCs/>
-        </w:rPr>
         <w:t>Burden of disease estimate</w:t>
       </w:r>
     </w:p>
@@ -940,287 +931,273 @@
         <w:t xml:space="preserve"> </w:t>
       </w:r>
     </w:p>
+    <w:p>
+      <w:pPr>
+        <w:rPr>
+          <w:i/>
+          <w:iCs/>
+        </w:rPr>
+      </w:pPr>
+      <w:r>
+        <w:rPr>
+          <w:i/>
+          <w:iCs/>
+        </w:rPr>
+        <w:t>Attributable number of cases</w:t>
+      </w:r>
+      <w:r>
+        <w:rPr>
+          <w:i/>
+          <w:iCs/>
+        </w:rPr>
+        <w:t xml:space="preserve"> and fraction</w:t>
+      </w:r>
+    </w:p>
+    <w:p>
+      <w:r>
+        <w:t>On average, we estimated a total of 132,829 childhood asthma cases attributable to NO</w:t>
+      </w:r>
+      <w:r>
+        <w:rPr>
+          <w:vertAlign w:val="subscript"/>
+        </w:rPr>
+        <w:t>2</w:t>
+      </w:r>
+      <w:r>
+        <w:rPr>
+          <w:vertAlign w:val="subscript"/>
+        </w:rPr>
+        <w:t xml:space="preserve"> </w:t>
+      </w:r>
+      <w:r>
+        <w:t xml:space="preserve">exposure which accounted for 17.6% of all childhood asthma cases </w:t>
+      </w:r>
+      <w:r>
+        <w:rPr>
+          <w:highlight w:val="cyan"/>
+        </w:rPr>
+        <w:t>(Table 3)</w:t>
+      </w:r>
+      <w:r>
+        <w:t xml:space="preserve">. By living location, urbanized areas had the largest number of attributable cases totaling 109,581 cases </w:t>
+      </w:r>
+      <w:r>
+        <w:t xml:space="preserve">and highest percentage of all asthma cases </w:t>
+      </w:r>
+      <w:r>
+        <w:lastRenderedPageBreak/>
+        <w:t>of 20.3%. R</w:t>
+      </w:r>
+      <w:r>
+        <w:t xml:space="preserve">ural areas </w:t>
+      </w:r>
+      <w:r>
+        <w:t xml:space="preserve">had </w:t>
+      </w:r>
+      <w:r>
+        <w:t xml:space="preserve">total of 13,951 cases </w:t>
+      </w:r>
+      <w:r>
+        <w:t>but accounting for</w:t>
+      </w:r>
+      <w:r>
+        <w:t xml:space="preserve"> </w:t>
+      </w:r>
+      <w:r>
+        <w:t>the east percentage of all asthma cases with 9.8%, while urban clusters had only 9,296 cases representing 13% of all asthma cases.</w:t>
+      </w:r>
+      <w:r>
+        <w:t xml:space="preserve"> By income, $50,000 to &lt;$75,000 had the largest number of cases attributable to NO</w:t>
+      </w:r>
+      <w:r>
+        <w:rPr>
+          <w:vertAlign w:val="subscript"/>
+        </w:rPr>
+        <w:t>2</w:t>
+      </w:r>
+      <w:r>
+        <w:t>, 37,559 cases accounting for 16.8% of all asthma cases. However, the income group with the largest percentage of asthma cases was the lowest income group &lt;$20,000, accounting for 20.8% of all asthma cases.</w:t>
+      </w:r>
+    </w:p>
+    <w:p>
+      <w:pPr>
+        <w:rPr>
+          <w:i/>
+          <w:iCs/>
+        </w:rPr>
+      </w:pPr>
+      <w:r>
+        <w:rPr>
+          <w:i/>
+          <w:iCs/>
+        </w:rPr>
+        <w:t>Comparison with the main paper</w:t>
+      </w:r>
+    </w:p>
+    <w:p>
+      <w:pPr>
+        <w:ind w:left="720"/>
+        <w:rPr>
+          <w:i/>
+          <w:iCs/>
+        </w:rPr>
+      </w:pPr>
+      <w:r>
+        <w:rPr>
+          <w:i/>
+          <w:iCs/>
+        </w:rPr>
+        <w:t>Comparing total asthma cases</w:t>
+      </w:r>
+    </w:p>
+    <w:p>
+      <w:r>
+        <w:t xml:space="preserve">Using state-specific asthma incidence rates the overall number of cases reduced by </w:t>
+      </w:r>
+      <w:r>
+        <w:t xml:space="preserve">an average of </w:t>
+      </w:r>
+      <w:r>
+        <w:t xml:space="preserve">40,041 </w:t>
+      </w:r>
+      <w:r>
+        <w:t xml:space="preserve">(5%) </w:t>
+      </w:r>
+      <w:r>
+        <w:t xml:space="preserve">cases compared to </w:t>
+      </w:r>
+      <w:r>
+        <w:t xml:space="preserve">estimates in </w:t>
+      </w:r>
+      <w:r>
+        <w:t>the main paper</w:t>
+      </w:r>
+      <w:r>
+        <w:t xml:space="preserve"> </w:t>
+      </w:r>
+      <w:r>
+        <w:rPr>
+          <w:highlight w:val="cyan"/>
+        </w:rPr>
+        <w:t>(Table 5)</w:t>
+      </w:r>
+      <w:r>
+        <w:t xml:space="preserve">. By living location, the largest reduction was among urban clusters with a decrease by 4,204 (5.6%) cases followed by urbanized areas which reduced by 29,926 (5.2%) cases. By income group, the largest decrease in the number of cases was among the highest income groups by 13,123 (6.8%) cases, while the least decrease was among the lowest income group by 168 (0.6%) cases. </w:t>
+      </w:r>
+    </w:p>
+    <w:p>
+      <w:pPr>
+        <w:ind w:left="720"/>
+        <w:rPr>
+          <w:i/>
+          <w:iCs/>
+        </w:rPr>
+      </w:pPr>
+      <w:r>
+        <w:rPr>
+          <w:i/>
+          <w:iCs/>
+        </w:rPr>
+        <w:t>Comparing attributable cases</w:t>
+      </w:r>
+    </w:p>
+    <w:p>
+      <w:r>
+        <w:t xml:space="preserve">The total attributable cases reduced by 9,103 (6.4%) cases when compared to the main paper </w:t>
+      </w:r>
+      <w:r>
+        <w:rPr>
+          <w:highlight w:val="cyan"/>
+        </w:rPr>
+        <w:t>(Table 5)</w:t>
+      </w:r>
+      <w:r>
+        <w:t>. By living location, urbanized areas had the largest reduction of 8,040 (6.8%) cases while rural areas had the least reduction by 514 (3.6%) cases attributable to NO</w:t>
+      </w:r>
+      <w:r>
+        <w:rPr>
+          <w:vertAlign w:val="subscript"/>
+        </w:rPr>
+        <w:t>2</w:t>
+      </w:r>
+      <w:r>
+        <w:t xml:space="preserve"> exposure. By income group, the highest income group also had the largest decrease in attributable cases by 2.994 (8.5%) and the lowest income group had the least decrease by 58 (1%) cases.</w:t>
+      </w:r>
+    </w:p>
+    <w:p>
+      <w:pPr>
+        <w:ind w:left="720"/>
+        <w:rPr>
+          <w:i/>
+          <w:iCs/>
+        </w:rPr>
+      </w:pPr>
+      <w:r>
+        <w:rPr>
+          <w:i/>
+          <w:iCs/>
+        </w:rPr>
+        <w:t>Comparing attributable fractions</w:t>
+      </w:r>
+    </w:p>
+    <w:p>
+      <w:r>
+        <w:t xml:space="preserve">The overall attributable fraction reduced </w:t>
+      </w:r>
+      <w:r>
+        <w:t xml:space="preserve">1.4% with urbanized areas having the largest reduction by 1.7% in terms of living location. In terms of income group the largest reduction was 1.8% for </w:t>
+      </w:r>
+      <w:r>
+        <w:t>both $</w:t>
+      </w:r>
+      <w:r>
+        <w:t xml:space="preserve">50,000 to &lt;$75,000 and ≥$75,000 </w:t>
+      </w:r>
+      <w:r>
+        <w:rPr>
+          <w:highlight w:val="cyan"/>
+        </w:rPr>
+        <w:t>(Table 6)</w:t>
+      </w:r>
+      <w:r>
+        <w:t>.</w:t>
+      </w:r>
+    </w:p>
+    <w:p>
+      <w:pPr>
+        <w:ind w:left="720"/>
+        <w:rPr>
+          <w:i/>
+          <w:iCs/>
+        </w:rPr>
+      </w:pPr>
+      <w:r>
+        <w:rPr>
+          <w:i/>
+          <w:iCs/>
+        </w:rPr>
+        <w:t xml:space="preserve">State </w:t>
+      </w:r>
+      <w:r>
+        <w:rPr>
+          <w:i/>
+          <w:iCs/>
+        </w:rPr>
+        <w:t>estimates</w:t>
+      </w:r>
+    </w:p>
+    <w:p>
+      <w:r>
+        <w:rPr>
+          <w:highlight w:val="cyan"/>
+        </w:rPr>
+        <w:t>Table 7</w:t>
+      </w:r>
+      <w:r>
+        <w:t xml:space="preserve"> summarizes the changes in total asthma incident cases and attributable cases by state after applying state specific asthma incidence rates. In brief, the state of Montana had the largest percent reduction in total childhood asthma incident cases of 64.1% while the state of Texas had the largest percent increase of 33.8%. The state of California had the largest decrease in numbers of total childhood asthma incident cases of 24,442 cases while the state of Texas had the largest increase in numbers by 25,019 cases.</w:t>
+      </w:r>
+    </w:p>
     <w:p/>
-    <w:p>
-      <w:pPr>
-        <w:rPr>
-          <w:i/>
-          <w:iCs/>
-        </w:rPr>
-      </w:pPr>
-      <w:r>
-        <w:rPr>
-          <w:i/>
-          <w:iCs/>
-        </w:rPr>
-        <w:lastRenderedPageBreak/>
-        <w:t>Attributable number of cases</w:t>
-      </w:r>
-      <w:r>
-        <w:rPr>
-          <w:i/>
-          <w:iCs/>
-        </w:rPr>
-        <w:t xml:space="preserve"> and fraction</w:t>
-      </w:r>
-    </w:p>
-    <w:p>
-      <w:r>
-        <w:t>On average, we estimated a total of 132,829 childhood asthma cases attributable to NO</w:t>
-      </w:r>
-      <w:r>
-        <w:rPr>
-          <w:vertAlign w:val="subscript"/>
-        </w:rPr>
-        <w:t>2</w:t>
-      </w:r>
-      <w:r>
-        <w:rPr>
-          <w:vertAlign w:val="subscript"/>
-        </w:rPr>
-        <w:t xml:space="preserve"> </w:t>
-      </w:r>
-      <w:r>
-        <w:t xml:space="preserve">exposure which accounted for 17.6% of all childhood asthma cases </w:t>
-      </w:r>
-      <w:r>
-        <w:rPr>
-          <w:highlight w:val="cyan"/>
-        </w:rPr>
-        <w:t>(Table 3)</w:t>
-      </w:r>
-      <w:r>
-        <w:t xml:space="preserve">. By living location, urbanized areas had the largest number of attributable cases totaling 109,581 cases </w:t>
-      </w:r>
-      <w:r>
-        <w:t>and highest percentage of all asthma cases of 20.3%. R</w:t>
-      </w:r>
-      <w:r>
-        <w:t xml:space="preserve">ural areas </w:t>
-      </w:r>
-      <w:r>
-        <w:t xml:space="preserve">had </w:t>
-      </w:r>
-      <w:r>
-        <w:t xml:space="preserve">total of 13,951 cases </w:t>
-      </w:r>
-      <w:r>
-        <w:t>but accounting for</w:t>
-      </w:r>
-      <w:r>
-        <w:t xml:space="preserve"> </w:t>
-      </w:r>
-      <w:r>
-        <w:t>the east percentage of all asthma cases with 9.8%, while urban clusters had only 9,296 cases representing 13% of all asthma cases.</w:t>
-      </w:r>
-      <w:r>
-        <w:t xml:space="preserve"> By income, $50,000 to &lt;$75,000 had the largest number of cases attributable to NO</w:t>
-      </w:r>
-      <w:r>
-        <w:rPr>
-          <w:vertAlign w:val="subscript"/>
-        </w:rPr>
-        <w:t>2</w:t>
-      </w:r>
-      <w:r>
-        <w:t>, 37,559 cases accounting for 16.8% of all asthma cases. However, the income group with the largest percentage of asthma cases was the lowest income group &lt;$20,000, accounting for 20.8% of all asthma cases.</w:t>
-      </w:r>
-    </w:p>
-    <w:p>
-      <w:pPr>
-        <w:rPr>
-          <w:i/>
-          <w:iCs/>
-        </w:rPr>
-      </w:pPr>
-      <w:r>
-        <w:rPr>
-          <w:i/>
-          <w:iCs/>
-        </w:rPr>
-        <w:t>Comparison with the main paper</w:t>
-      </w:r>
-    </w:p>
-    <w:p>
-      <w:pPr>
-        <w:ind w:left="720"/>
-        <w:rPr>
-          <w:i/>
-          <w:iCs/>
-        </w:rPr>
-      </w:pPr>
-      <w:r>
-        <w:rPr>
-          <w:i/>
-          <w:iCs/>
-        </w:rPr>
-        <w:t>Comparing total asthma cases</w:t>
-      </w:r>
-    </w:p>
-    <w:p>
-      <w:r>
-        <w:t xml:space="preserve">Using state-specific asthma incidence rates the overall number of cases reduced by </w:t>
-      </w:r>
-      <w:r>
-        <w:t xml:space="preserve">an average of </w:t>
-      </w:r>
-      <w:r>
-        <w:t xml:space="preserve">40,041 </w:t>
-      </w:r>
-      <w:r>
-        <w:t xml:space="preserve">(5%) </w:t>
-      </w:r>
-      <w:r>
-        <w:t>cases, compared to the main paper</w:t>
-      </w:r>
-      <w:r>
-        <w:t xml:space="preserve"> </w:t>
-      </w:r>
-      <w:r>
-        <w:rPr>
-          <w:highlight w:val="cyan"/>
-        </w:rPr>
-        <w:t>(Table 5)</w:t>
-      </w:r>
-      <w:r>
-        <w:t xml:space="preserve">. By living location, the largest reduction was among urban clusters with a decrease by 4,204 (5.6%) cases followed by urbanized areas which reduced by 29,926 (5.2%) cases. By income group, the largest decrease in the number of cases was among the highest income groups by 13,123 (6.8%) cases, while the least decrease was among the lowest income group by 168 (0.6%) cases. </w:t>
-      </w:r>
-    </w:p>
-    <w:p>
-      <w:pPr>
-        <w:ind w:left="720"/>
-        <w:rPr>
-          <w:i/>
-          <w:iCs/>
-        </w:rPr>
-      </w:pPr>
-      <w:r>
-        <w:rPr>
-          <w:i/>
-          <w:iCs/>
-        </w:rPr>
-        <w:t xml:space="preserve">Comparing </w:t>
-      </w:r>
-      <w:r>
-        <w:rPr>
-          <w:i/>
-          <w:iCs/>
-        </w:rPr>
-        <w:t>attributable cases</w:t>
-      </w:r>
-    </w:p>
-    <w:p>
-      <w:r>
-        <w:t>T</w:t>
-      </w:r>
-      <w:r>
-        <w:t>he total attributable cases reduced by 9,103 (6.4%) cases</w:t>
-      </w:r>
-      <w:r>
-        <w:t xml:space="preserve"> when compared to the main paper </w:t>
-      </w:r>
-      <w:r>
-        <w:rPr>
-          <w:highlight w:val="cyan"/>
-        </w:rPr>
-        <w:t>(Table 5)</w:t>
-      </w:r>
-      <w:r>
-        <w:t>. By living location, urbanized areas had the largest reduction of 8,040 (6.8%) cases while rural areas had the least reduction by 514 (3.6%) cases attributable to NO</w:t>
-      </w:r>
-      <w:r>
-        <w:rPr>
-          <w:vertAlign w:val="subscript"/>
-        </w:rPr>
-        <w:t>2</w:t>
-      </w:r>
-      <w:r>
-        <w:t xml:space="preserve"> exposure. By income group, the highest income group also had the largest decrease in attributable cases by 2.994 (8.5%) and the lowest income group had the least decrease by 58 (1%) cases.</w:t>
-      </w:r>
-    </w:p>
-    <w:p>
-      <w:pPr>
-        <w:ind w:left="720"/>
-        <w:rPr>
-          <w:i/>
-          <w:iCs/>
-        </w:rPr>
-      </w:pPr>
-      <w:r>
-        <w:rPr>
-          <w:i/>
-          <w:iCs/>
-        </w:rPr>
-        <w:t xml:space="preserve">Comparing attributable </w:t>
-      </w:r>
-      <w:r>
-        <w:rPr>
-          <w:i/>
-          <w:iCs/>
-        </w:rPr>
-        <w:t>fractions</w:t>
-      </w:r>
-    </w:p>
-    <w:p>
-      <w:r>
-        <w:t xml:space="preserve">The overall attributable fraction reduced </w:t>
-      </w:r>
-      <w:r>
-        <w:t xml:space="preserve">1.4% with urbanized areas having the largest reduction by 1.7% in terms of living location. In terms of income group the largest reduction was 1.8% for both %50,000 to &lt;$75,000 and </w:t>
-      </w:r>
-      <w:r>
-        <w:t>≥</w:t>
-      </w:r>
-      <w:r>
-        <w:t xml:space="preserve">$75,000 </w:t>
-      </w:r>
-      <w:r>
-        <w:rPr>
-          <w:highlight w:val="cyan"/>
-        </w:rPr>
-        <w:t>(Table 6)</w:t>
-      </w:r>
-      <w:r>
-        <w:t>.</w:t>
-      </w:r>
-    </w:p>
-    <w:p>
-      <w:pPr>
-        <w:ind w:left="720"/>
-        <w:rPr>
-          <w:i/>
-          <w:iCs/>
-        </w:rPr>
-      </w:pPr>
-      <w:r>
-        <w:rPr>
-          <w:i/>
-          <w:iCs/>
-        </w:rPr>
-        <w:t xml:space="preserve">State </w:t>
-      </w:r>
-      <w:r>
-        <w:rPr>
-          <w:i/>
-          <w:iCs/>
-        </w:rPr>
-        <w:t>estimates</w:t>
-      </w:r>
-    </w:p>
-    <w:p>
-      <w:bookmarkStart w:id="0" w:name="_GoBack"/>
-      <w:bookmarkEnd w:id="0"/>
-    </w:p>
-    <w:p/>
-    <w:p/>
-    <w:p>
-      <w:r>
-        <w:rPr>
-          <w:highlight w:val="cyan"/>
-        </w:rPr>
-        <w:t>(Table 5)</w:t>
-      </w:r>
-    </w:p>
     <w:p>
       <w:pPr>
         <w:rPr>
@@ -1257,7 +1234,6 @@
         </w:numPr>
       </w:pPr>
       <w:r>
-        <w:lastRenderedPageBreak/>
         <w:t xml:space="preserve">The state specific total number of asthma cases and attributable cases changed when applying state specific </w:t>
       </w:r>
       <w:r>
@@ -1276,7 +1252,13 @@
         <w:rPr>
           <w:highlight w:val="cyan"/>
         </w:rPr>
-        <w:t>able X “in excel format</w:t>
+        <w:t xml:space="preserve">able </w:t>
+      </w:r>
+      <w:r>
+        <w:rPr>
+          <w:highlight w:val="cyan"/>
+        </w:rPr>
+        <w:t>7</w:t>
       </w:r>
       <w:r>
         <w:rPr>
@@ -1297,7 +1279,11 @@
         <w:t xml:space="preserve">The state-specific attributable fractions did not change. The reason is that the incident rate is applied </w:t>
       </w:r>
       <w:r>
-        <w:t>uniformly across the state (spatially), thus the total asthma cases and total attributable cases will change with equal proportion when applying the new asthma incidence rate. Had we applied an incidence rate based on other factors like age, gender, race, income group, then the attributable fraction across the state would differ since the change won’t in incidence rate won’t be uniform within the state.</w:t>
+        <w:t xml:space="preserve">uniformly across the state (spatially), thus the total asthma cases and total attributable </w:t>
+      </w:r>
+      <w:r>
+        <w:lastRenderedPageBreak/>
+        <w:t>cases will change with equal proportion when applying the new asthma incidence rate. Had we applied an incidence rate based on other factors like age, gender, race, income group, then the attributable fraction across the state would differ since the change won’t in incidence rate won’t be uniform within the state.</w:t>
       </w:r>
     </w:p>
     <w:p>
@@ -1312,7 +1298,10 @@
         <w:t>The percentage of all asthma cases has a J shaped distribution. The lowest income group had the highest % then drops and rises again with the highest income group.</w:t>
       </w:r>
     </w:p>
-    <w:p/>
+    <w:p>
+      <w:bookmarkStart w:id="0" w:name="_GoBack"/>
+      <w:bookmarkEnd w:id="0"/>
+    </w:p>
     <w:p/>
     <w:p/>
     <w:p/>

</xml_diff>